<commit_message>
add the timer but run hard
</commit_message>
<xml_diff>
--- a/welcompage bindings.docx
+++ b/welcompage bindings.docx
@@ -143,6 +143,3257 @@
       <w:proofErr w:type="spellEnd"/>
       <w:r>
         <w:t>().divide(1.8));</w:t>
+      </w:r>
+    </w:p>
+    <w:p/>
+    <w:p/>
+    <w:p>
+      <w:pPr>
+        <w:autoSpaceDE w:val="0"/>
+        <w:autoSpaceDN w:val="0"/>
+        <w:adjustRightInd w:val="0"/>
+        <w:jc w:val="left"/>
+        <w:rPr>
+          <w:rFonts w:ascii="Consolas" w:hAnsi="Consolas" w:cs="Consolas"/>
+          <w:kern w:val="0"/>
+          <w:sz w:val="20"/>
+          <w:szCs w:val="20"/>
+        </w:rPr>
+      </w:pPr>
+      <w:r>
+        <w:rPr>
+          <w:rFonts w:ascii="Consolas" w:hAnsi="Consolas" w:cs="Consolas"/>
+          <w:b/>
+          <w:bCs/>
+          <w:color w:val="7F0055"/>
+          <w:kern w:val="0"/>
+          <w:sz w:val="20"/>
+          <w:szCs w:val="20"/>
+        </w:rPr>
+        <w:t>public</w:t>
+      </w:r>
+      <w:r>
+        <w:rPr>
+          <w:rFonts w:ascii="Consolas" w:hAnsi="Consolas" w:cs="Consolas"/>
+          <w:color w:val="000000"/>
+          <w:kern w:val="0"/>
+          <w:sz w:val="20"/>
+          <w:szCs w:val="20"/>
+        </w:rPr>
+        <w:t xml:space="preserve"> </w:t>
+      </w:r>
+      <w:r>
+        <w:rPr>
+          <w:rFonts w:ascii="Consolas" w:hAnsi="Consolas" w:cs="Consolas"/>
+          <w:b/>
+          <w:bCs/>
+          <w:color w:val="7F0055"/>
+          <w:kern w:val="0"/>
+          <w:sz w:val="20"/>
+          <w:szCs w:val="20"/>
+        </w:rPr>
+        <w:t>class</w:t>
+      </w:r>
+      <w:r>
+        <w:rPr>
+          <w:rFonts w:ascii="Consolas" w:hAnsi="Consolas" w:cs="Consolas"/>
+          <w:color w:val="000000"/>
+          <w:kern w:val="0"/>
+          <w:sz w:val="20"/>
+          <w:szCs w:val="20"/>
+        </w:rPr>
+        <w:t xml:space="preserve"> </w:t>
+      </w:r>
+      <w:proofErr w:type="spellStart"/>
+      <w:r>
+        <w:rPr>
+          <w:rFonts w:ascii="Consolas" w:hAnsi="Consolas" w:cs="Consolas"/>
+          <w:color w:val="000000"/>
+          <w:kern w:val="0"/>
+          <w:sz w:val="20"/>
+          <w:szCs w:val="20"/>
+        </w:rPr>
+        <w:t>CountDownTimer</w:t>
+      </w:r>
+      <w:proofErr w:type="spellEnd"/>
+      <w:r>
+        <w:rPr>
+          <w:rFonts w:ascii="Consolas" w:hAnsi="Consolas" w:cs="Consolas"/>
+          <w:color w:val="000000"/>
+          <w:kern w:val="0"/>
+          <w:sz w:val="20"/>
+          <w:szCs w:val="20"/>
+        </w:rPr>
+        <w:t xml:space="preserve"> </w:t>
+      </w:r>
+      <w:r>
+        <w:rPr>
+          <w:rFonts w:ascii="Consolas" w:hAnsi="Consolas" w:cs="Consolas"/>
+          <w:b/>
+          <w:bCs/>
+          <w:color w:val="7F0055"/>
+          <w:kern w:val="0"/>
+          <w:sz w:val="20"/>
+          <w:szCs w:val="20"/>
+        </w:rPr>
+        <w:t>extends</w:t>
+      </w:r>
+      <w:r>
+        <w:rPr>
+          <w:rFonts w:ascii="Consolas" w:hAnsi="Consolas" w:cs="Consolas"/>
+          <w:color w:val="000000"/>
+          <w:kern w:val="0"/>
+          <w:sz w:val="20"/>
+          <w:szCs w:val="20"/>
+        </w:rPr>
+        <w:t xml:space="preserve"> </w:t>
+      </w:r>
+      <w:proofErr w:type="spellStart"/>
+      <w:r>
+        <w:rPr>
+          <w:rFonts w:ascii="Consolas" w:hAnsi="Consolas" w:cs="Consolas"/>
+          <w:color w:val="000000"/>
+          <w:kern w:val="0"/>
+          <w:sz w:val="20"/>
+          <w:szCs w:val="20"/>
+        </w:rPr>
+        <w:t>AnimationTimer</w:t>
+      </w:r>
+      <w:proofErr w:type="spellEnd"/>
+      <w:r>
+        <w:rPr>
+          <w:rFonts w:ascii="Consolas" w:hAnsi="Consolas" w:cs="Consolas"/>
+          <w:color w:val="000000"/>
+          <w:kern w:val="0"/>
+          <w:sz w:val="20"/>
+          <w:szCs w:val="20"/>
+        </w:rPr>
+        <w:t xml:space="preserve"> </w:t>
+      </w:r>
+    </w:p>
+    <w:p>
+      <w:pPr>
+        <w:autoSpaceDE w:val="0"/>
+        <w:autoSpaceDN w:val="0"/>
+        <w:adjustRightInd w:val="0"/>
+        <w:jc w:val="left"/>
+        <w:rPr>
+          <w:rFonts w:ascii="Consolas" w:hAnsi="Consolas" w:cs="Consolas"/>
+          <w:kern w:val="0"/>
+          <w:sz w:val="20"/>
+          <w:szCs w:val="20"/>
+        </w:rPr>
+      </w:pPr>
+      <w:r>
+        <w:rPr>
+          <w:rFonts w:ascii="Consolas" w:hAnsi="Consolas" w:cs="Consolas"/>
+          <w:color w:val="000000"/>
+          <w:kern w:val="0"/>
+          <w:sz w:val="20"/>
+          <w:szCs w:val="20"/>
+        </w:rPr>
+        <w:tab/>
+        <w:t>{</w:t>
+      </w:r>
+      <w:r>
+        <w:rPr>
+          <w:rFonts w:ascii="Consolas" w:hAnsi="Consolas" w:cs="Consolas"/>
+          <w:color w:val="000000"/>
+          <w:kern w:val="0"/>
+          <w:sz w:val="20"/>
+          <w:szCs w:val="20"/>
+        </w:rPr>
+        <w:tab/>
+      </w:r>
+    </w:p>
+    <w:p>
+      <w:pPr>
+        <w:autoSpaceDE w:val="0"/>
+        <w:autoSpaceDN w:val="0"/>
+        <w:adjustRightInd w:val="0"/>
+        <w:jc w:val="left"/>
+        <w:rPr>
+          <w:rFonts w:ascii="Consolas" w:hAnsi="Consolas" w:cs="Consolas"/>
+          <w:kern w:val="0"/>
+          <w:sz w:val="20"/>
+          <w:szCs w:val="20"/>
+        </w:rPr>
+      </w:pPr>
+      <w:r>
+        <w:rPr>
+          <w:rFonts w:ascii="Consolas" w:hAnsi="Consolas" w:cs="Consolas"/>
+          <w:color w:val="000000"/>
+          <w:kern w:val="0"/>
+          <w:sz w:val="20"/>
+          <w:szCs w:val="20"/>
+        </w:rPr>
+        <w:tab/>
+      </w:r>
+      <w:r>
+        <w:rPr>
+          <w:rFonts w:ascii="Consolas" w:hAnsi="Consolas" w:cs="Consolas"/>
+          <w:color w:val="000000"/>
+          <w:kern w:val="0"/>
+          <w:sz w:val="20"/>
+          <w:szCs w:val="20"/>
+        </w:rPr>
+        <w:tab/>
+      </w:r>
+      <w:r>
+        <w:rPr>
+          <w:rFonts w:ascii="Consolas" w:hAnsi="Consolas" w:cs="Consolas"/>
+          <w:b/>
+          <w:bCs/>
+          <w:color w:val="7F0055"/>
+          <w:kern w:val="0"/>
+          <w:sz w:val="20"/>
+          <w:szCs w:val="20"/>
+        </w:rPr>
+        <w:t>int</w:t>
+      </w:r>
+      <w:r>
+        <w:rPr>
+          <w:rFonts w:ascii="Consolas" w:hAnsi="Consolas" w:cs="Consolas"/>
+          <w:color w:val="000000"/>
+          <w:kern w:val="0"/>
+          <w:sz w:val="20"/>
+          <w:szCs w:val="20"/>
+        </w:rPr>
+        <w:t xml:space="preserve"> </w:t>
+      </w:r>
+      <w:proofErr w:type="spellStart"/>
+      <w:r>
+        <w:rPr>
+          <w:rFonts w:ascii="Consolas" w:hAnsi="Consolas" w:cs="Consolas"/>
+          <w:color w:val="0000C0"/>
+          <w:kern w:val="0"/>
+          <w:sz w:val="20"/>
+          <w:szCs w:val="20"/>
+        </w:rPr>
+        <w:t>i</w:t>
+      </w:r>
+      <w:proofErr w:type="spellEnd"/>
+      <w:r>
+        <w:rPr>
+          <w:rFonts w:ascii="Consolas" w:hAnsi="Consolas" w:cs="Consolas"/>
+          <w:color w:val="000000"/>
+          <w:kern w:val="0"/>
+          <w:sz w:val="20"/>
+          <w:szCs w:val="20"/>
+        </w:rPr>
+        <w:t>=10;</w:t>
+      </w:r>
+    </w:p>
+    <w:p>
+      <w:pPr>
+        <w:autoSpaceDE w:val="0"/>
+        <w:autoSpaceDN w:val="0"/>
+        <w:adjustRightInd w:val="0"/>
+        <w:jc w:val="left"/>
+        <w:rPr>
+          <w:rFonts w:ascii="Consolas" w:hAnsi="Consolas" w:cs="Consolas"/>
+          <w:kern w:val="0"/>
+          <w:sz w:val="20"/>
+          <w:szCs w:val="20"/>
+        </w:rPr>
+      </w:pPr>
+      <w:r>
+        <w:rPr>
+          <w:rFonts w:ascii="Consolas" w:hAnsi="Consolas" w:cs="Consolas"/>
+          <w:color w:val="000000"/>
+          <w:kern w:val="0"/>
+          <w:sz w:val="20"/>
+          <w:szCs w:val="20"/>
+        </w:rPr>
+        <w:tab/>
+      </w:r>
+      <w:r>
+        <w:rPr>
+          <w:rFonts w:ascii="Consolas" w:hAnsi="Consolas" w:cs="Consolas"/>
+          <w:color w:val="000000"/>
+          <w:kern w:val="0"/>
+          <w:sz w:val="20"/>
+          <w:szCs w:val="20"/>
+        </w:rPr>
+        <w:tab/>
+      </w:r>
+    </w:p>
+    <w:p>
+      <w:pPr>
+        <w:autoSpaceDE w:val="0"/>
+        <w:autoSpaceDN w:val="0"/>
+        <w:adjustRightInd w:val="0"/>
+        <w:jc w:val="left"/>
+        <w:rPr>
+          <w:rFonts w:ascii="Consolas" w:hAnsi="Consolas" w:cs="Consolas"/>
+          <w:kern w:val="0"/>
+          <w:sz w:val="20"/>
+          <w:szCs w:val="20"/>
+        </w:rPr>
+      </w:pPr>
+      <w:r>
+        <w:rPr>
+          <w:rFonts w:ascii="Consolas" w:hAnsi="Consolas" w:cs="Consolas"/>
+          <w:color w:val="000000"/>
+          <w:kern w:val="0"/>
+          <w:sz w:val="20"/>
+          <w:szCs w:val="20"/>
+        </w:rPr>
+        <w:tab/>
+      </w:r>
+      <w:r>
+        <w:rPr>
+          <w:rFonts w:ascii="Consolas" w:hAnsi="Consolas" w:cs="Consolas"/>
+          <w:color w:val="000000"/>
+          <w:kern w:val="0"/>
+          <w:sz w:val="20"/>
+          <w:szCs w:val="20"/>
+        </w:rPr>
+        <w:tab/>
+      </w:r>
+      <w:r>
+        <w:rPr>
+          <w:rFonts w:ascii="Consolas" w:hAnsi="Consolas" w:cs="Consolas"/>
+          <w:color w:val="646464"/>
+          <w:kern w:val="0"/>
+          <w:sz w:val="20"/>
+          <w:szCs w:val="20"/>
+        </w:rPr>
+        <w:t>@Override</w:t>
+      </w:r>
+    </w:p>
+    <w:p>
+      <w:pPr>
+        <w:autoSpaceDE w:val="0"/>
+        <w:autoSpaceDN w:val="0"/>
+        <w:adjustRightInd w:val="0"/>
+        <w:jc w:val="left"/>
+        <w:rPr>
+          <w:rFonts w:ascii="Consolas" w:hAnsi="Consolas" w:cs="Consolas"/>
+          <w:kern w:val="0"/>
+          <w:sz w:val="20"/>
+          <w:szCs w:val="20"/>
+        </w:rPr>
+      </w:pPr>
+      <w:r>
+        <w:rPr>
+          <w:rFonts w:ascii="Consolas" w:hAnsi="Consolas" w:cs="Consolas"/>
+          <w:color w:val="000000"/>
+          <w:kern w:val="0"/>
+          <w:sz w:val="20"/>
+          <w:szCs w:val="20"/>
+        </w:rPr>
+        <w:tab/>
+      </w:r>
+      <w:r>
+        <w:rPr>
+          <w:rFonts w:ascii="Consolas" w:hAnsi="Consolas" w:cs="Consolas"/>
+          <w:color w:val="000000"/>
+          <w:kern w:val="0"/>
+          <w:sz w:val="20"/>
+          <w:szCs w:val="20"/>
+        </w:rPr>
+        <w:tab/>
+      </w:r>
+      <w:r>
+        <w:rPr>
+          <w:rFonts w:ascii="Consolas" w:hAnsi="Consolas" w:cs="Consolas"/>
+          <w:b/>
+          <w:bCs/>
+          <w:color w:val="7F0055"/>
+          <w:kern w:val="0"/>
+          <w:sz w:val="20"/>
+          <w:szCs w:val="20"/>
+        </w:rPr>
+        <w:t>public</w:t>
+      </w:r>
+      <w:r>
+        <w:rPr>
+          <w:rFonts w:ascii="Consolas" w:hAnsi="Consolas" w:cs="Consolas"/>
+          <w:color w:val="000000"/>
+          <w:kern w:val="0"/>
+          <w:sz w:val="20"/>
+          <w:szCs w:val="20"/>
+        </w:rPr>
+        <w:t xml:space="preserve"> </w:t>
+      </w:r>
+      <w:r>
+        <w:rPr>
+          <w:rFonts w:ascii="Consolas" w:hAnsi="Consolas" w:cs="Consolas"/>
+          <w:b/>
+          <w:bCs/>
+          <w:color w:val="7F0055"/>
+          <w:kern w:val="0"/>
+          <w:sz w:val="20"/>
+          <w:szCs w:val="20"/>
+        </w:rPr>
+        <w:t>void</w:t>
+      </w:r>
+      <w:r>
+        <w:rPr>
+          <w:rFonts w:ascii="Consolas" w:hAnsi="Consolas" w:cs="Consolas"/>
+          <w:color w:val="000000"/>
+          <w:kern w:val="0"/>
+          <w:sz w:val="20"/>
+          <w:szCs w:val="20"/>
+        </w:rPr>
+        <w:t xml:space="preserve"> handle(</w:t>
+      </w:r>
+      <w:r>
+        <w:rPr>
+          <w:rFonts w:ascii="Consolas" w:hAnsi="Consolas" w:cs="Consolas"/>
+          <w:b/>
+          <w:bCs/>
+          <w:color w:val="7F0055"/>
+          <w:kern w:val="0"/>
+          <w:sz w:val="20"/>
+          <w:szCs w:val="20"/>
+        </w:rPr>
+        <w:t>long</w:t>
+      </w:r>
+      <w:r>
+        <w:rPr>
+          <w:rFonts w:ascii="Consolas" w:hAnsi="Consolas" w:cs="Consolas"/>
+          <w:color w:val="000000"/>
+          <w:kern w:val="0"/>
+          <w:sz w:val="20"/>
+          <w:szCs w:val="20"/>
+        </w:rPr>
+        <w:t xml:space="preserve"> </w:t>
+      </w:r>
+      <w:r>
+        <w:rPr>
+          <w:rFonts w:ascii="Consolas" w:hAnsi="Consolas" w:cs="Consolas"/>
+          <w:color w:val="6A3E3E"/>
+          <w:kern w:val="0"/>
+          <w:sz w:val="20"/>
+          <w:szCs w:val="20"/>
+        </w:rPr>
+        <w:t>arg0</w:t>
+      </w:r>
+      <w:r>
+        <w:rPr>
+          <w:rFonts w:ascii="Consolas" w:hAnsi="Consolas" w:cs="Consolas"/>
+          <w:color w:val="000000"/>
+          <w:kern w:val="0"/>
+          <w:sz w:val="20"/>
+          <w:szCs w:val="20"/>
+        </w:rPr>
+        <w:t>)</w:t>
+      </w:r>
+    </w:p>
+    <w:p>
+      <w:pPr>
+        <w:autoSpaceDE w:val="0"/>
+        <w:autoSpaceDN w:val="0"/>
+        <w:adjustRightInd w:val="0"/>
+        <w:jc w:val="left"/>
+        <w:rPr>
+          <w:rFonts w:ascii="Consolas" w:hAnsi="Consolas" w:cs="Consolas"/>
+          <w:kern w:val="0"/>
+          <w:sz w:val="20"/>
+          <w:szCs w:val="20"/>
+        </w:rPr>
+      </w:pPr>
+      <w:r>
+        <w:rPr>
+          <w:rFonts w:ascii="Consolas" w:hAnsi="Consolas" w:cs="Consolas"/>
+          <w:color w:val="000000"/>
+          <w:kern w:val="0"/>
+          <w:sz w:val="20"/>
+          <w:szCs w:val="20"/>
+        </w:rPr>
+        <w:tab/>
+      </w:r>
+      <w:r>
+        <w:rPr>
+          <w:rFonts w:ascii="Consolas" w:hAnsi="Consolas" w:cs="Consolas"/>
+          <w:color w:val="000000"/>
+          <w:kern w:val="0"/>
+          <w:sz w:val="20"/>
+          <w:szCs w:val="20"/>
+        </w:rPr>
+        <w:tab/>
+        <w:t>{</w:t>
+      </w:r>
+    </w:p>
+    <w:p>
+      <w:pPr>
+        <w:autoSpaceDE w:val="0"/>
+        <w:autoSpaceDN w:val="0"/>
+        <w:adjustRightInd w:val="0"/>
+        <w:jc w:val="left"/>
+        <w:rPr>
+          <w:rFonts w:ascii="Consolas" w:hAnsi="Consolas" w:cs="Consolas"/>
+          <w:kern w:val="0"/>
+          <w:sz w:val="20"/>
+          <w:szCs w:val="20"/>
+        </w:rPr>
+      </w:pPr>
+      <w:r>
+        <w:rPr>
+          <w:rFonts w:ascii="Consolas" w:hAnsi="Consolas" w:cs="Consolas"/>
+          <w:color w:val="000000"/>
+          <w:kern w:val="0"/>
+          <w:sz w:val="20"/>
+          <w:szCs w:val="20"/>
+        </w:rPr>
+        <w:tab/>
+      </w:r>
+      <w:r>
+        <w:rPr>
+          <w:rFonts w:ascii="Consolas" w:hAnsi="Consolas" w:cs="Consolas"/>
+          <w:color w:val="000000"/>
+          <w:kern w:val="0"/>
+          <w:sz w:val="20"/>
+          <w:szCs w:val="20"/>
+        </w:rPr>
+        <w:tab/>
+      </w:r>
+      <w:r>
+        <w:rPr>
+          <w:rFonts w:ascii="Consolas" w:hAnsi="Consolas" w:cs="Consolas"/>
+          <w:color w:val="000000"/>
+          <w:kern w:val="0"/>
+          <w:sz w:val="20"/>
+          <w:szCs w:val="20"/>
+        </w:rPr>
+        <w:tab/>
+      </w:r>
+    </w:p>
+    <w:p>
+      <w:pPr>
+        <w:autoSpaceDE w:val="0"/>
+        <w:autoSpaceDN w:val="0"/>
+        <w:adjustRightInd w:val="0"/>
+        <w:jc w:val="left"/>
+        <w:rPr>
+          <w:rFonts w:ascii="Consolas" w:hAnsi="Consolas" w:cs="Consolas"/>
+          <w:kern w:val="0"/>
+          <w:sz w:val="20"/>
+          <w:szCs w:val="20"/>
+        </w:rPr>
+      </w:pPr>
+      <w:r>
+        <w:rPr>
+          <w:rFonts w:ascii="Consolas" w:hAnsi="Consolas" w:cs="Consolas"/>
+          <w:color w:val="000000"/>
+          <w:kern w:val="0"/>
+          <w:sz w:val="20"/>
+          <w:szCs w:val="20"/>
+        </w:rPr>
+        <w:tab/>
+      </w:r>
+      <w:r>
+        <w:rPr>
+          <w:rFonts w:ascii="Consolas" w:hAnsi="Consolas" w:cs="Consolas"/>
+          <w:color w:val="000000"/>
+          <w:kern w:val="0"/>
+          <w:sz w:val="20"/>
+          <w:szCs w:val="20"/>
+        </w:rPr>
+        <w:tab/>
+      </w:r>
+      <w:r>
+        <w:rPr>
+          <w:rFonts w:ascii="Consolas" w:hAnsi="Consolas" w:cs="Consolas"/>
+          <w:color w:val="000000"/>
+          <w:kern w:val="0"/>
+          <w:sz w:val="20"/>
+          <w:szCs w:val="20"/>
+        </w:rPr>
+        <w:tab/>
+      </w:r>
+      <w:r>
+        <w:rPr>
+          <w:rFonts w:ascii="Consolas" w:hAnsi="Consolas" w:cs="Consolas"/>
+          <w:b/>
+          <w:bCs/>
+          <w:color w:val="7F0055"/>
+          <w:kern w:val="0"/>
+          <w:sz w:val="20"/>
+          <w:szCs w:val="20"/>
+        </w:rPr>
+        <w:t>if</w:t>
+      </w:r>
+      <w:r>
+        <w:rPr>
+          <w:rFonts w:ascii="Consolas" w:hAnsi="Consolas" w:cs="Consolas"/>
+          <w:color w:val="000000"/>
+          <w:kern w:val="0"/>
+          <w:sz w:val="20"/>
+          <w:szCs w:val="20"/>
+        </w:rPr>
+        <w:t>(</w:t>
+      </w:r>
+      <w:proofErr w:type="spellStart"/>
+      <w:r>
+        <w:rPr>
+          <w:rFonts w:ascii="Consolas" w:hAnsi="Consolas" w:cs="Consolas"/>
+          <w:color w:val="0000C0"/>
+          <w:kern w:val="0"/>
+          <w:sz w:val="20"/>
+          <w:szCs w:val="20"/>
+        </w:rPr>
+        <w:t>i</w:t>
+      </w:r>
+      <w:proofErr w:type="spellEnd"/>
+      <w:r>
+        <w:rPr>
+          <w:rFonts w:ascii="Consolas" w:hAnsi="Consolas" w:cs="Consolas"/>
+          <w:color w:val="000000"/>
+          <w:kern w:val="0"/>
+          <w:sz w:val="20"/>
+          <w:szCs w:val="20"/>
+        </w:rPr>
+        <w:t>==0) {</w:t>
+      </w:r>
+    </w:p>
+    <w:p>
+      <w:pPr>
+        <w:autoSpaceDE w:val="0"/>
+        <w:autoSpaceDN w:val="0"/>
+        <w:adjustRightInd w:val="0"/>
+        <w:jc w:val="left"/>
+        <w:rPr>
+          <w:rFonts w:ascii="Consolas" w:hAnsi="Consolas" w:cs="Consolas"/>
+          <w:kern w:val="0"/>
+          <w:sz w:val="20"/>
+          <w:szCs w:val="20"/>
+        </w:rPr>
+      </w:pPr>
+      <w:r>
+        <w:rPr>
+          <w:rFonts w:ascii="Consolas" w:hAnsi="Consolas" w:cs="Consolas"/>
+          <w:color w:val="000000"/>
+          <w:kern w:val="0"/>
+          <w:sz w:val="20"/>
+          <w:szCs w:val="20"/>
+        </w:rPr>
+        <w:tab/>
+      </w:r>
+      <w:r>
+        <w:rPr>
+          <w:rFonts w:ascii="Consolas" w:hAnsi="Consolas" w:cs="Consolas"/>
+          <w:color w:val="000000"/>
+          <w:kern w:val="0"/>
+          <w:sz w:val="20"/>
+          <w:szCs w:val="20"/>
+        </w:rPr>
+        <w:tab/>
+      </w:r>
+      <w:r>
+        <w:rPr>
+          <w:rFonts w:ascii="Consolas" w:hAnsi="Consolas" w:cs="Consolas"/>
+          <w:color w:val="000000"/>
+          <w:kern w:val="0"/>
+          <w:sz w:val="20"/>
+          <w:szCs w:val="20"/>
+        </w:rPr>
+        <w:tab/>
+      </w:r>
+      <w:r>
+        <w:rPr>
+          <w:rFonts w:ascii="Consolas" w:hAnsi="Consolas" w:cs="Consolas"/>
+          <w:color w:val="000000"/>
+          <w:kern w:val="0"/>
+          <w:sz w:val="20"/>
+          <w:szCs w:val="20"/>
+        </w:rPr>
+        <w:tab/>
+        <w:t>stop();</w:t>
+      </w:r>
+    </w:p>
+    <w:p>
+      <w:pPr>
+        <w:autoSpaceDE w:val="0"/>
+        <w:autoSpaceDN w:val="0"/>
+        <w:adjustRightInd w:val="0"/>
+        <w:jc w:val="left"/>
+        <w:rPr>
+          <w:rFonts w:ascii="Consolas" w:hAnsi="Consolas" w:cs="Consolas"/>
+          <w:kern w:val="0"/>
+          <w:sz w:val="20"/>
+          <w:szCs w:val="20"/>
+        </w:rPr>
+      </w:pPr>
+      <w:r>
+        <w:rPr>
+          <w:rFonts w:ascii="Consolas" w:hAnsi="Consolas" w:cs="Consolas"/>
+          <w:color w:val="000000"/>
+          <w:kern w:val="0"/>
+          <w:sz w:val="20"/>
+          <w:szCs w:val="20"/>
+        </w:rPr>
+        <w:tab/>
+      </w:r>
+      <w:r>
+        <w:rPr>
+          <w:rFonts w:ascii="Consolas" w:hAnsi="Consolas" w:cs="Consolas"/>
+          <w:color w:val="000000"/>
+          <w:kern w:val="0"/>
+          <w:sz w:val="20"/>
+          <w:szCs w:val="20"/>
+        </w:rPr>
+        <w:tab/>
+      </w:r>
+      <w:r>
+        <w:rPr>
+          <w:rFonts w:ascii="Consolas" w:hAnsi="Consolas" w:cs="Consolas"/>
+          <w:color w:val="000000"/>
+          <w:kern w:val="0"/>
+          <w:sz w:val="20"/>
+          <w:szCs w:val="20"/>
+        </w:rPr>
+        <w:tab/>
+        <w:t>}</w:t>
+      </w:r>
+    </w:p>
+    <w:p>
+      <w:pPr>
+        <w:autoSpaceDE w:val="0"/>
+        <w:autoSpaceDN w:val="0"/>
+        <w:adjustRightInd w:val="0"/>
+        <w:jc w:val="left"/>
+        <w:rPr>
+          <w:rFonts w:ascii="Consolas" w:hAnsi="Consolas" w:cs="Consolas"/>
+          <w:kern w:val="0"/>
+          <w:sz w:val="20"/>
+          <w:szCs w:val="20"/>
+        </w:rPr>
+      </w:pPr>
+      <w:r>
+        <w:rPr>
+          <w:rFonts w:ascii="Consolas" w:hAnsi="Consolas" w:cs="Consolas"/>
+          <w:color w:val="000000"/>
+          <w:kern w:val="0"/>
+          <w:sz w:val="20"/>
+          <w:szCs w:val="20"/>
+        </w:rPr>
+        <w:tab/>
+      </w:r>
+      <w:r>
+        <w:rPr>
+          <w:rFonts w:ascii="Consolas" w:hAnsi="Consolas" w:cs="Consolas"/>
+          <w:color w:val="000000"/>
+          <w:kern w:val="0"/>
+          <w:sz w:val="20"/>
+          <w:szCs w:val="20"/>
+        </w:rPr>
+        <w:tab/>
+      </w:r>
+      <w:r>
+        <w:rPr>
+          <w:rFonts w:ascii="Consolas" w:hAnsi="Consolas" w:cs="Consolas"/>
+          <w:color w:val="000000"/>
+          <w:kern w:val="0"/>
+          <w:sz w:val="20"/>
+          <w:szCs w:val="20"/>
+        </w:rPr>
+        <w:tab/>
+      </w:r>
+      <w:r>
+        <w:rPr>
+          <w:rFonts w:ascii="Consolas" w:hAnsi="Consolas" w:cs="Consolas"/>
+          <w:b/>
+          <w:bCs/>
+          <w:color w:val="7F0055"/>
+          <w:kern w:val="0"/>
+          <w:sz w:val="20"/>
+          <w:szCs w:val="20"/>
+        </w:rPr>
+        <w:t>if</w:t>
+      </w:r>
+      <w:r>
+        <w:rPr>
+          <w:rFonts w:ascii="Consolas" w:hAnsi="Consolas" w:cs="Consolas"/>
+          <w:color w:val="000000"/>
+          <w:kern w:val="0"/>
+          <w:sz w:val="20"/>
+          <w:szCs w:val="20"/>
+        </w:rPr>
+        <w:t>(</w:t>
+      </w:r>
+      <w:proofErr w:type="spellStart"/>
+      <w:r>
+        <w:rPr>
+          <w:rFonts w:ascii="Consolas" w:hAnsi="Consolas" w:cs="Consolas"/>
+          <w:color w:val="0000C0"/>
+          <w:kern w:val="0"/>
+          <w:sz w:val="20"/>
+          <w:szCs w:val="20"/>
+        </w:rPr>
+        <w:t>i</w:t>
+      </w:r>
+      <w:proofErr w:type="spellEnd"/>
+      <w:r>
+        <w:rPr>
+          <w:rFonts w:ascii="Consolas" w:hAnsi="Consolas" w:cs="Consolas"/>
+          <w:color w:val="000000"/>
+          <w:kern w:val="0"/>
+          <w:sz w:val="20"/>
+          <w:szCs w:val="20"/>
+        </w:rPr>
+        <w:t>==10) {</w:t>
+      </w:r>
+    </w:p>
+    <w:p>
+      <w:pPr>
+        <w:autoSpaceDE w:val="0"/>
+        <w:autoSpaceDN w:val="0"/>
+        <w:adjustRightInd w:val="0"/>
+        <w:jc w:val="left"/>
+        <w:rPr>
+          <w:rFonts w:ascii="Consolas" w:hAnsi="Consolas" w:cs="Consolas"/>
+          <w:kern w:val="0"/>
+          <w:sz w:val="20"/>
+          <w:szCs w:val="20"/>
+        </w:rPr>
+      </w:pPr>
+      <w:r>
+        <w:rPr>
+          <w:rFonts w:ascii="Consolas" w:hAnsi="Consolas" w:cs="Consolas"/>
+          <w:color w:val="000000"/>
+          <w:kern w:val="0"/>
+          <w:sz w:val="20"/>
+          <w:szCs w:val="20"/>
+        </w:rPr>
+        <w:tab/>
+      </w:r>
+      <w:r>
+        <w:rPr>
+          <w:rFonts w:ascii="Consolas" w:hAnsi="Consolas" w:cs="Consolas"/>
+          <w:color w:val="000000"/>
+          <w:kern w:val="0"/>
+          <w:sz w:val="20"/>
+          <w:szCs w:val="20"/>
+        </w:rPr>
+        <w:tab/>
+      </w:r>
+      <w:r>
+        <w:rPr>
+          <w:rFonts w:ascii="Consolas" w:hAnsi="Consolas" w:cs="Consolas"/>
+          <w:color w:val="000000"/>
+          <w:kern w:val="0"/>
+          <w:sz w:val="20"/>
+          <w:szCs w:val="20"/>
+        </w:rPr>
+        <w:tab/>
+      </w:r>
+      <w:r>
+        <w:rPr>
+          <w:rFonts w:ascii="Consolas" w:hAnsi="Consolas" w:cs="Consolas"/>
+          <w:color w:val="000000"/>
+          <w:kern w:val="0"/>
+          <w:sz w:val="20"/>
+          <w:szCs w:val="20"/>
+        </w:rPr>
+        <w:tab/>
+      </w:r>
+    </w:p>
+    <w:p>
+      <w:pPr>
+        <w:autoSpaceDE w:val="0"/>
+        <w:autoSpaceDN w:val="0"/>
+        <w:adjustRightInd w:val="0"/>
+        <w:jc w:val="left"/>
+        <w:rPr>
+          <w:rFonts w:ascii="Consolas" w:hAnsi="Consolas" w:cs="Consolas"/>
+          <w:kern w:val="0"/>
+          <w:sz w:val="20"/>
+          <w:szCs w:val="20"/>
+        </w:rPr>
+      </w:pPr>
+      <w:r>
+        <w:rPr>
+          <w:rFonts w:ascii="Consolas" w:hAnsi="Consolas" w:cs="Consolas"/>
+          <w:color w:val="000000"/>
+          <w:kern w:val="0"/>
+          <w:sz w:val="20"/>
+          <w:szCs w:val="20"/>
+        </w:rPr>
+        <w:tab/>
+      </w:r>
+      <w:r>
+        <w:rPr>
+          <w:rFonts w:ascii="Consolas" w:hAnsi="Consolas" w:cs="Consolas"/>
+          <w:color w:val="000000"/>
+          <w:kern w:val="0"/>
+          <w:sz w:val="20"/>
+          <w:szCs w:val="20"/>
+        </w:rPr>
+        <w:tab/>
+      </w:r>
+      <w:r>
+        <w:rPr>
+          <w:rFonts w:ascii="Consolas" w:hAnsi="Consolas" w:cs="Consolas"/>
+          <w:color w:val="000000"/>
+          <w:kern w:val="0"/>
+          <w:sz w:val="20"/>
+          <w:szCs w:val="20"/>
+        </w:rPr>
+        <w:tab/>
+      </w:r>
+      <w:r>
+        <w:rPr>
+          <w:rFonts w:ascii="Consolas" w:hAnsi="Consolas" w:cs="Consolas"/>
+          <w:color w:val="000000"/>
+          <w:kern w:val="0"/>
+          <w:sz w:val="20"/>
+          <w:szCs w:val="20"/>
+        </w:rPr>
+        <w:tab/>
+      </w:r>
+      <w:r>
+        <w:rPr>
+          <w:rFonts w:ascii="Consolas" w:hAnsi="Consolas" w:cs="Consolas"/>
+          <w:color w:val="000000"/>
+          <w:kern w:val="0"/>
+          <w:sz w:val="20"/>
+          <w:szCs w:val="20"/>
+        </w:rPr>
+        <w:tab/>
+      </w:r>
+      <w:r>
+        <w:rPr>
+          <w:rFonts w:ascii="Consolas" w:hAnsi="Consolas" w:cs="Consolas"/>
+          <w:b/>
+          <w:bCs/>
+          <w:color w:val="7F0055"/>
+          <w:kern w:val="0"/>
+          <w:sz w:val="20"/>
+          <w:szCs w:val="20"/>
+        </w:rPr>
+        <w:t>try</w:t>
+      </w:r>
+      <w:r>
+        <w:rPr>
+          <w:rFonts w:ascii="Consolas" w:hAnsi="Consolas" w:cs="Consolas"/>
+          <w:color w:val="000000"/>
+          <w:kern w:val="0"/>
+          <w:sz w:val="20"/>
+          <w:szCs w:val="20"/>
+        </w:rPr>
+        <w:t xml:space="preserve"> {</w:t>
+      </w:r>
+    </w:p>
+    <w:p>
+      <w:pPr>
+        <w:autoSpaceDE w:val="0"/>
+        <w:autoSpaceDN w:val="0"/>
+        <w:adjustRightInd w:val="0"/>
+        <w:jc w:val="left"/>
+        <w:rPr>
+          <w:rFonts w:ascii="Consolas" w:hAnsi="Consolas" w:cs="Consolas"/>
+          <w:kern w:val="0"/>
+          <w:sz w:val="20"/>
+          <w:szCs w:val="20"/>
+        </w:rPr>
+      </w:pPr>
+      <w:r>
+        <w:rPr>
+          <w:rFonts w:ascii="Consolas" w:hAnsi="Consolas" w:cs="Consolas"/>
+          <w:color w:val="000000"/>
+          <w:kern w:val="0"/>
+          <w:sz w:val="20"/>
+          <w:szCs w:val="20"/>
+        </w:rPr>
+        <w:tab/>
+      </w:r>
+      <w:r>
+        <w:rPr>
+          <w:rFonts w:ascii="Consolas" w:hAnsi="Consolas" w:cs="Consolas"/>
+          <w:color w:val="000000"/>
+          <w:kern w:val="0"/>
+          <w:sz w:val="20"/>
+          <w:szCs w:val="20"/>
+        </w:rPr>
+        <w:tab/>
+      </w:r>
+      <w:r>
+        <w:rPr>
+          <w:rFonts w:ascii="Consolas" w:hAnsi="Consolas" w:cs="Consolas"/>
+          <w:color w:val="000000"/>
+          <w:kern w:val="0"/>
+          <w:sz w:val="20"/>
+          <w:szCs w:val="20"/>
+        </w:rPr>
+        <w:tab/>
+      </w:r>
+      <w:r>
+        <w:rPr>
+          <w:rFonts w:ascii="Consolas" w:hAnsi="Consolas" w:cs="Consolas"/>
+          <w:color w:val="000000"/>
+          <w:kern w:val="0"/>
+          <w:sz w:val="20"/>
+          <w:szCs w:val="20"/>
+        </w:rPr>
+        <w:tab/>
+      </w:r>
+      <w:r>
+        <w:rPr>
+          <w:rFonts w:ascii="Consolas" w:hAnsi="Consolas" w:cs="Consolas"/>
+          <w:color w:val="000000"/>
+          <w:kern w:val="0"/>
+          <w:sz w:val="20"/>
+          <w:szCs w:val="20"/>
+        </w:rPr>
+        <w:tab/>
+      </w:r>
+      <w:r>
+        <w:rPr>
+          <w:rFonts w:ascii="Consolas" w:hAnsi="Consolas" w:cs="Consolas"/>
+          <w:color w:val="000000"/>
+          <w:kern w:val="0"/>
+          <w:sz w:val="20"/>
+          <w:szCs w:val="20"/>
+        </w:rPr>
+        <w:tab/>
+      </w:r>
+      <w:proofErr w:type="spellStart"/>
+      <w:r>
+        <w:rPr>
+          <w:rFonts w:ascii="Consolas" w:hAnsi="Consolas" w:cs="Consolas"/>
+          <w:color w:val="000000"/>
+          <w:kern w:val="0"/>
+          <w:sz w:val="20"/>
+          <w:szCs w:val="20"/>
+        </w:rPr>
+        <w:t>TimeUnit.</w:t>
+      </w:r>
+      <w:r>
+        <w:rPr>
+          <w:rFonts w:ascii="Consolas" w:hAnsi="Consolas" w:cs="Consolas"/>
+          <w:b/>
+          <w:bCs/>
+          <w:i/>
+          <w:iCs/>
+          <w:color w:val="0000C0"/>
+          <w:kern w:val="0"/>
+          <w:sz w:val="20"/>
+          <w:szCs w:val="20"/>
+        </w:rPr>
+        <w:t>SECONDS</w:t>
+      </w:r>
+      <w:r>
+        <w:rPr>
+          <w:rFonts w:ascii="Consolas" w:hAnsi="Consolas" w:cs="Consolas"/>
+          <w:color w:val="000000"/>
+          <w:kern w:val="0"/>
+          <w:sz w:val="20"/>
+          <w:szCs w:val="20"/>
+        </w:rPr>
+        <w:t>.sleep</w:t>
+      </w:r>
+      <w:proofErr w:type="spellEnd"/>
+      <w:r>
+        <w:rPr>
+          <w:rFonts w:ascii="Consolas" w:hAnsi="Consolas" w:cs="Consolas"/>
+          <w:color w:val="000000"/>
+          <w:kern w:val="0"/>
+          <w:sz w:val="20"/>
+          <w:szCs w:val="20"/>
+        </w:rPr>
+        <w:t>(3);</w:t>
+      </w:r>
+    </w:p>
+    <w:p>
+      <w:pPr>
+        <w:autoSpaceDE w:val="0"/>
+        <w:autoSpaceDN w:val="0"/>
+        <w:adjustRightInd w:val="0"/>
+        <w:jc w:val="left"/>
+        <w:rPr>
+          <w:rFonts w:ascii="Consolas" w:hAnsi="Consolas" w:cs="Consolas"/>
+          <w:kern w:val="0"/>
+          <w:sz w:val="20"/>
+          <w:szCs w:val="20"/>
+        </w:rPr>
+      </w:pPr>
+      <w:r>
+        <w:rPr>
+          <w:rFonts w:ascii="Consolas" w:hAnsi="Consolas" w:cs="Consolas"/>
+          <w:color w:val="000000"/>
+          <w:kern w:val="0"/>
+          <w:sz w:val="20"/>
+          <w:szCs w:val="20"/>
+        </w:rPr>
+        <w:tab/>
+      </w:r>
+      <w:r>
+        <w:rPr>
+          <w:rFonts w:ascii="Consolas" w:hAnsi="Consolas" w:cs="Consolas"/>
+          <w:color w:val="000000"/>
+          <w:kern w:val="0"/>
+          <w:sz w:val="20"/>
+          <w:szCs w:val="20"/>
+        </w:rPr>
+        <w:tab/>
+      </w:r>
+      <w:r>
+        <w:rPr>
+          <w:rFonts w:ascii="Consolas" w:hAnsi="Consolas" w:cs="Consolas"/>
+          <w:color w:val="000000"/>
+          <w:kern w:val="0"/>
+          <w:sz w:val="20"/>
+          <w:szCs w:val="20"/>
+        </w:rPr>
+        <w:tab/>
+      </w:r>
+      <w:r>
+        <w:rPr>
+          <w:rFonts w:ascii="Consolas" w:hAnsi="Consolas" w:cs="Consolas"/>
+          <w:color w:val="000000"/>
+          <w:kern w:val="0"/>
+          <w:sz w:val="20"/>
+          <w:szCs w:val="20"/>
+        </w:rPr>
+        <w:tab/>
+      </w:r>
+      <w:r>
+        <w:rPr>
+          <w:rFonts w:ascii="Consolas" w:hAnsi="Consolas" w:cs="Consolas"/>
+          <w:color w:val="000000"/>
+          <w:kern w:val="0"/>
+          <w:sz w:val="20"/>
+          <w:szCs w:val="20"/>
+        </w:rPr>
+        <w:tab/>
+        <w:t xml:space="preserve">} </w:t>
+      </w:r>
+      <w:r>
+        <w:rPr>
+          <w:rFonts w:ascii="Consolas" w:hAnsi="Consolas" w:cs="Consolas"/>
+          <w:b/>
+          <w:bCs/>
+          <w:color w:val="7F0055"/>
+          <w:kern w:val="0"/>
+          <w:sz w:val="20"/>
+          <w:szCs w:val="20"/>
+        </w:rPr>
+        <w:t>catch</w:t>
+      </w:r>
+      <w:r>
+        <w:rPr>
+          <w:rFonts w:ascii="Consolas" w:hAnsi="Consolas" w:cs="Consolas"/>
+          <w:color w:val="000000"/>
+          <w:kern w:val="0"/>
+          <w:sz w:val="20"/>
+          <w:szCs w:val="20"/>
+        </w:rPr>
+        <w:t xml:space="preserve"> (</w:t>
+      </w:r>
+      <w:proofErr w:type="spellStart"/>
+      <w:r>
+        <w:rPr>
+          <w:rFonts w:ascii="Consolas" w:hAnsi="Consolas" w:cs="Consolas"/>
+          <w:color w:val="000000"/>
+          <w:kern w:val="0"/>
+          <w:sz w:val="20"/>
+          <w:szCs w:val="20"/>
+        </w:rPr>
+        <w:t>InterruptedException</w:t>
+      </w:r>
+      <w:proofErr w:type="spellEnd"/>
+      <w:r>
+        <w:rPr>
+          <w:rFonts w:ascii="Consolas" w:hAnsi="Consolas" w:cs="Consolas"/>
+          <w:color w:val="000000"/>
+          <w:kern w:val="0"/>
+          <w:sz w:val="20"/>
+          <w:szCs w:val="20"/>
+        </w:rPr>
+        <w:t xml:space="preserve"> </w:t>
+      </w:r>
+      <w:r>
+        <w:rPr>
+          <w:rFonts w:ascii="Consolas" w:hAnsi="Consolas" w:cs="Consolas"/>
+          <w:color w:val="6A3E3E"/>
+          <w:kern w:val="0"/>
+          <w:sz w:val="20"/>
+          <w:szCs w:val="20"/>
+        </w:rPr>
+        <w:t>e</w:t>
+      </w:r>
+      <w:r>
+        <w:rPr>
+          <w:rFonts w:ascii="Consolas" w:hAnsi="Consolas" w:cs="Consolas"/>
+          <w:color w:val="000000"/>
+          <w:kern w:val="0"/>
+          <w:sz w:val="20"/>
+          <w:szCs w:val="20"/>
+        </w:rPr>
+        <w:t>) {</w:t>
+      </w:r>
+    </w:p>
+    <w:p>
+      <w:pPr>
+        <w:autoSpaceDE w:val="0"/>
+        <w:autoSpaceDN w:val="0"/>
+        <w:adjustRightInd w:val="0"/>
+        <w:jc w:val="left"/>
+        <w:rPr>
+          <w:rFonts w:ascii="Consolas" w:hAnsi="Consolas" w:cs="Consolas"/>
+          <w:kern w:val="0"/>
+          <w:sz w:val="20"/>
+          <w:szCs w:val="20"/>
+        </w:rPr>
+      </w:pPr>
+      <w:r>
+        <w:rPr>
+          <w:rFonts w:ascii="Consolas" w:hAnsi="Consolas" w:cs="Consolas"/>
+          <w:color w:val="000000"/>
+          <w:kern w:val="0"/>
+          <w:sz w:val="20"/>
+          <w:szCs w:val="20"/>
+        </w:rPr>
+        <w:tab/>
+      </w:r>
+      <w:r>
+        <w:rPr>
+          <w:rFonts w:ascii="Consolas" w:hAnsi="Consolas" w:cs="Consolas"/>
+          <w:color w:val="000000"/>
+          <w:kern w:val="0"/>
+          <w:sz w:val="20"/>
+          <w:szCs w:val="20"/>
+        </w:rPr>
+        <w:tab/>
+      </w:r>
+      <w:r>
+        <w:rPr>
+          <w:rFonts w:ascii="Consolas" w:hAnsi="Consolas" w:cs="Consolas"/>
+          <w:color w:val="000000"/>
+          <w:kern w:val="0"/>
+          <w:sz w:val="20"/>
+          <w:szCs w:val="20"/>
+        </w:rPr>
+        <w:tab/>
+      </w:r>
+      <w:r>
+        <w:rPr>
+          <w:rFonts w:ascii="Consolas" w:hAnsi="Consolas" w:cs="Consolas"/>
+          <w:color w:val="000000"/>
+          <w:kern w:val="0"/>
+          <w:sz w:val="20"/>
+          <w:szCs w:val="20"/>
+        </w:rPr>
+        <w:tab/>
+      </w:r>
+      <w:r>
+        <w:rPr>
+          <w:rFonts w:ascii="Consolas" w:hAnsi="Consolas" w:cs="Consolas"/>
+          <w:color w:val="000000"/>
+          <w:kern w:val="0"/>
+          <w:sz w:val="20"/>
+          <w:szCs w:val="20"/>
+        </w:rPr>
+        <w:tab/>
+      </w:r>
+      <w:r>
+        <w:rPr>
+          <w:rFonts w:ascii="Consolas" w:hAnsi="Consolas" w:cs="Consolas"/>
+          <w:color w:val="000000"/>
+          <w:kern w:val="0"/>
+          <w:sz w:val="20"/>
+          <w:szCs w:val="20"/>
+        </w:rPr>
+        <w:tab/>
+      </w:r>
+      <w:r>
+        <w:rPr>
+          <w:rFonts w:ascii="Consolas" w:hAnsi="Consolas" w:cs="Consolas"/>
+          <w:color w:val="3F7F5F"/>
+          <w:kern w:val="0"/>
+          <w:sz w:val="20"/>
+          <w:szCs w:val="20"/>
+        </w:rPr>
+        <w:t xml:space="preserve">// </w:t>
+      </w:r>
+      <w:r>
+        <w:rPr>
+          <w:rFonts w:ascii="Consolas" w:hAnsi="Consolas" w:cs="Consolas"/>
+          <w:b/>
+          <w:bCs/>
+          <w:color w:val="7F9FBF"/>
+          <w:kern w:val="0"/>
+          <w:sz w:val="20"/>
+          <w:szCs w:val="20"/>
+        </w:rPr>
+        <w:t>TODO</w:t>
+      </w:r>
+      <w:r>
+        <w:rPr>
+          <w:rFonts w:ascii="Consolas" w:hAnsi="Consolas" w:cs="Consolas"/>
+          <w:color w:val="3F7F5F"/>
+          <w:kern w:val="0"/>
+          <w:sz w:val="20"/>
+          <w:szCs w:val="20"/>
+        </w:rPr>
+        <w:t xml:space="preserve"> Auto-generated catch block</w:t>
+      </w:r>
+    </w:p>
+    <w:p>
+      <w:pPr>
+        <w:autoSpaceDE w:val="0"/>
+        <w:autoSpaceDN w:val="0"/>
+        <w:adjustRightInd w:val="0"/>
+        <w:jc w:val="left"/>
+        <w:rPr>
+          <w:rFonts w:ascii="Consolas" w:hAnsi="Consolas" w:cs="Consolas"/>
+          <w:kern w:val="0"/>
+          <w:sz w:val="20"/>
+          <w:szCs w:val="20"/>
+        </w:rPr>
+      </w:pPr>
+      <w:r>
+        <w:rPr>
+          <w:rFonts w:ascii="Consolas" w:hAnsi="Consolas" w:cs="Consolas"/>
+          <w:color w:val="000000"/>
+          <w:kern w:val="0"/>
+          <w:sz w:val="20"/>
+          <w:szCs w:val="20"/>
+        </w:rPr>
+        <w:tab/>
+      </w:r>
+      <w:r>
+        <w:rPr>
+          <w:rFonts w:ascii="Consolas" w:hAnsi="Consolas" w:cs="Consolas"/>
+          <w:color w:val="000000"/>
+          <w:kern w:val="0"/>
+          <w:sz w:val="20"/>
+          <w:szCs w:val="20"/>
+        </w:rPr>
+        <w:tab/>
+      </w:r>
+      <w:r>
+        <w:rPr>
+          <w:rFonts w:ascii="Consolas" w:hAnsi="Consolas" w:cs="Consolas"/>
+          <w:color w:val="000000"/>
+          <w:kern w:val="0"/>
+          <w:sz w:val="20"/>
+          <w:szCs w:val="20"/>
+        </w:rPr>
+        <w:tab/>
+      </w:r>
+      <w:r>
+        <w:rPr>
+          <w:rFonts w:ascii="Consolas" w:hAnsi="Consolas" w:cs="Consolas"/>
+          <w:color w:val="000000"/>
+          <w:kern w:val="0"/>
+          <w:sz w:val="20"/>
+          <w:szCs w:val="20"/>
+        </w:rPr>
+        <w:tab/>
+      </w:r>
+      <w:r>
+        <w:rPr>
+          <w:rFonts w:ascii="Consolas" w:hAnsi="Consolas" w:cs="Consolas"/>
+          <w:color w:val="000000"/>
+          <w:kern w:val="0"/>
+          <w:sz w:val="20"/>
+          <w:szCs w:val="20"/>
+        </w:rPr>
+        <w:tab/>
+      </w:r>
+      <w:r>
+        <w:rPr>
+          <w:rFonts w:ascii="Consolas" w:hAnsi="Consolas" w:cs="Consolas"/>
+          <w:color w:val="000000"/>
+          <w:kern w:val="0"/>
+          <w:sz w:val="20"/>
+          <w:szCs w:val="20"/>
+        </w:rPr>
+        <w:tab/>
+      </w:r>
+      <w:proofErr w:type="spellStart"/>
+      <w:r>
+        <w:rPr>
+          <w:rFonts w:ascii="Consolas" w:hAnsi="Consolas" w:cs="Consolas"/>
+          <w:color w:val="6A3E3E"/>
+          <w:kern w:val="0"/>
+          <w:sz w:val="20"/>
+          <w:szCs w:val="20"/>
+        </w:rPr>
+        <w:t>e</w:t>
+      </w:r>
+      <w:r>
+        <w:rPr>
+          <w:rFonts w:ascii="Consolas" w:hAnsi="Consolas" w:cs="Consolas"/>
+          <w:color w:val="000000"/>
+          <w:kern w:val="0"/>
+          <w:sz w:val="20"/>
+          <w:szCs w:val="20"/>
+        </w:rPr>
+        <w:t>.printStackTrace</w:t>
+      </w:r>
+      <w:proofErr w:type="spellEnd"/>
+      <w:r>
+        <w:rPr>
+          <w:rFonts w:ascii="Consolas" w:hAnsi="Consolas" w:cs="Consolas"/>
+          <w:color w:val="000000"/>
+          <w:kern w:val="0"/>
+          <w:sz w:val="20"/>
+          <w:szCs w:val="20"/>
+        </w:rPr>
+        <w:t>();</w:t>
+      </w:r>
+    </w:p>
+    <w:p>
+      <w:pPr>
+        <w:autoSpaceDE w:val="0"/>
+        <w:autoSpaceDN w:val="0"/>
+        <w:adjustRightInd w:val="0"/>
+        <w:jc w:val="left"/>
+        <w:rPr>
+          <w:rFonts w:ascii="Consolas" w:hAnsi="Consolas" w:cs="Consolas"/>
+          <w:kern w:val="0"/>
+          <w:sz w:val="20"/>
+          <w:szCs w:val="20"/>
+        </w:rPr>
+      </w:pPr>
+      <w:r>
+        <w:rPr>
+          <w:rFonts w:ascii="Consolas" w:hAnsi="Consolas" w:cs="Consolas"/>
+          <w:color w:val="000000"/>
+          <w:kern w:val="0"/>
+          <w:sz w:val="20"/>
+          <w:szCs w:val="20"/>
+        </w:rPr>
+        <w:tab/>
+      </w:r>
+      <w:r>
+        <w:rPr>
+          <w:rFonts w:ascii="Consolas" w:hAnsi="Consolas" w:cs="Consolas"/>
+          <w:color w:val="000000"/>
+          <w:kern w:val="0"/>
+          <w:sz w:val="20"/>
+          <w:szCs w:val="20"/>
+        </w:rPr>
+        <w:tab/>
+      </w:r>
+      <w:r>
+        <w:rPr>
+          <w:rFonts w:ascii="Consolas" w:hAnsi="Consolas" w:cs="Consolas"/>
+          <w:color w:val="000000"/>
+          <w:kern w:val="0"/>
+          <w:sz w:val="20"/>
+          <w:szCs w:val="20"/>
+        </w:rPr>
+        <w:tab/>
+      </w:r>
+      <w:r>
+        <w:rPr>
+          <w:rFonts w:ascii="Consolas" w:hAnsi="Consolas" w:cs="Consolas"/>
+          <w:color w:val="000000"/>
+          <w:kern w:val="0"/>
+          <w:sz w:val="20"/>
+          <w:szCs w:val="20"/>
+        </w:rPr>
+        <w:tab/>
+      </w:r>
+      <w:r>
+        <w:rPr>
+          <w:rFonts w:ascii="Consolas" w:hAnsi="Consolas" w:cs="Consolas"/>
+          <w:color w:val="000000"/>
+          <w:kern w:val="0"/>
+          <w:sz w:val="20"/>
+          <w:szCs w:val="20"/>
+        </w:rPr>
+        <w:tab/>
+        <w:t>}</w:t>
+      </w:r>
+    </w:p>
+    <w:p>
+      <w:pPr>
+        <w:autoSpaceDE w:val="0"/>
+        <w:autoSpaceDN w:val="0"/>
+        <w:adjustRightInd w:val="0"/>
+        <w:jc w:val="left"/>
+        <w:rPr>
+          <w:rFonts w:ascii="Consolas" w:hAnsi="Consolas" w:cs="Consolas"/>
+          <w:kern w:val="0"/>
+          <w:sz w:val="20"/>
+          <w:szCs w:val="20"/>
+        </w:rPr>
+      </w:pPr>
+      <w:r>
+        <w:rPr>
+          <w:rFonts w:ascii="Consolas" w:hAnsi="Consolas" w:cs="Consolas"/>
+          <w:color w:val="000000"/>
+          <w:kern w:val="0"/>
+          <w:sz w:val="20"/>
+          <w:szCs w:val="20"/>
+        </w:rPr>
+        <w:tab/>
+      </w:r>
+      <w:r>
+        <w:rPr>
+          <w:rFonts w:ascii="Consolas" w:hAnsi="Consolas" w:cs="Consolas"/>
+          <w:color w:val="000000"/>
+          <w:kern w:val="0"/>
+          <w:sz w:val="20"/>
+          <w:szCs w:val="20"/>
+        </w:rPr>
+        <w:tab/>
+      </w:r>
+      <w:r>
+        <w:rPr>
+          <w:rFonts w:ascii="Consolas" w:hAnsi="Consolas" w:cs="Consolas"/>
+          <w:color w:val="000000"/>
+          <w:kern w:val="0"/>
+          <w:sz w:val="20"/>
+          <w:szCs w:val="20"/>
+        </w:rPr>
+        <w:tab/>
+      </w:r>
+      <w:r>
+        <w:rPr>
+          <w:rFonts w:ascii="Consolas" w:hAnsi="Consolas" w:cs="Consolas"/>
+          <w:color w:val="000000"/>
+          <w:kern w:val="0"/>
+          <w:sz w:val="20"/>
+          <w:szCs w:val="20"/>
+        </w:rPr>
+        <w:tab/>
+      </w:r>
+      <w:r>
+        <w:rPr>
+          <w:rFonts w:ascii="Consolas" w:hAnsi="Consolas" w:cs="Consolas"/>
+          <w:color w:val="000000"/>
+          <w:kern w:val="0"/>
+          <w:sz w:val="20"/>
+          <w:szCs w:val="20"/>
+        </w:rPr>
+        <w:tab/>
+      </w:r>
+      <w:proofErr w:type="spellStart"/>
+      <w:r>
+        <w:rPr>
+          <w:rFonts w:ascii="Consolas" w:hAnsi="Consolas" w:cs="Consolas"/>
+          <w:color w:val="0000C0"/>
+          <w:kern w:val="0"/>
+          <w:sz w:val="20"/>
+          <w:szCs w:val="20"/>
+        </w:rPr>
+        <w:t>during</w:t>
+      </w:r>
+      <w:r>
+        <w:rPr>
+          <w:rFonts w:ascii="Consolas" w:hAnsi="Consolas" w:cs="Consolas"/>
+          <w:color w:val="000000"/>
+          <w:kern w:val="0"/>
+          <w:sz w:val="20"/>
+          <w:szCs w:val="20"/>
+        </w:rPr>
+        <w:t>.</w:t>
+      </w:r>
+      <w:r>
+        <w:rPr>
+          <w:rFonts w:ascii="Consolas" w:hAnsi="Consolas" w:cs="Consolas"/>
+          <w:color w:val="0000C0"/>
+          <w:kern w:val="0"/>
+          <w:sz w:val="20"/>
+          <w:szCs w:val="20"/>
+        </w:rPr>
+        <w:t>label</w:t>
+      </w:r>
+      <w:r>
+        <w:rPr>
+          <w:rFonts w:ascii="Consolas" w:hAnsi="Consolas" w:cs="Consolas"/>
+          <w:color w:val="000000"/>
+          <w:kern w:val="0"/>
+          <w:sz w:val="20"/>
+          <w:szCs w:val="20"/>
+        </w:rPr>
+        <w:t>.setText</w:t>
+      </w:r>
+      <w:proofErr w:type="spellEnd"/>
+      <w:r>
+        <w:rPr>
+          <w:rFonts w:ascii="Consolas" w:hAnsi="Consolas" w:cs="Consolas"/>
+          <w:color w:val="000000"/>
+          <w:kern w:val="0"/>
+          <w:sz w:val="20"/>
+          <w:szCs w:val="20"/>
+        </w:rPr>
+        <w:t>(text(</w:t>
+      </w:r>
+      <w:proofErr w:type="spellStart"/>
+      <w:r>
+        <w:rPr>
+          <w:rFonts w:ascii="Consolas" w:hAnsi="Consolas" w:cs="Consolas"/>
+          <w:color w:val="0000C0"/>
+          <w:kern w:val="0"/>
+          <w:sz w:val="20"/>
+          <w:szCs w:val="20"/>
+        </w:rPr>
+        <w:t>i</w:t>
+      </w:r>
+      <w:proofErr w:type="spellEnd"/>
+      <w:r>
+        <w:rPr>
+          <w:rFonts w:ascii="Consolas" w:hAnsi="Consolas" w:cs="Consolas"/>
+          <w:color w:val="000000"/>
+          <w:kern w:val="0"/>
+          <w:sz w:val="20"/>
+          <w:szCs w:val="20"/>
+        </w:rPr>
+        <w:t>));</w:t>
+      </w:r>
+    </w:p>
+    <w:p>
+      <w:pPr>
+        <w:autoSpaceDE w:val="0"/>
+        <w:autoSpaceDN w:val="0"/>
+        <w:adjustRightInd w:val="0"/>
+        <w:jc w:val="left"/>
+        <w:rPr>
+          <w:rFonts w:ascii="Consolas" w:hAnsi="Consolas" w:cs="Consolas"/>
+          <w:kern w:val="0"/>
+          <w:sz w:val="20"/>
+          <w:szCs w:val="20"/>
+        </w:rPr>
+      </w:pPr>
+      <w:r>
+        <w:rPr>
+          <w:rFonts w:ascii="Consolas" w:hAnsi="Consolas" w:cs="Consolas"/>
+          <w:color w:val="000000"/>
+          <w:kern w:val="0"/>
+          <w:sz w:val="20"/>
+          <w:szCs w:val="20"/>
+        </w:rPr>
+        <w:tab/>
+      </w:r>
+      <w:r>
+        <w:rPr>
+          <w:rFonts w:ascii="Consolas" w:hAnsi="Consolas" w:cs="Consolas"/>
+          <w:color w:val="000000"/>
+          <w:kern w:val="0"/>
+          <w:sz w:val="20"/>
+          <w:szCs w:val="20"/>
+        </w:rPr>
+        <w:tab/>
+      </w:r>
+      <w:r>
+        <w:rPr>
+          <w:rFonts w:ascii="Consolas" w:hAnsi="Consolas" w:cs="Consolas"/>
+          <w:color w:val="000000"/>
+          <w:kern w:val="0"/>
+          <w:sz w:val="20"/>
+          <w:szCs w:val="20"/>
+        </w:rPr>
+        <w:tab/>
+      </w:r>
+      <w:r>
+        <w:rPr>
+          <w:rFonts w:ascii="Consolas" w:hAnsi="Consolas" w:cs="Consolas"/>
+          <w:color w:val="000000"/>
+          <w:kern w:val="0"/>
+          <w:sz w:val="20"/>
+          <w:szCs w:val="20"/>
+        </w:rPr>
+        <w:tab/>
+      </w:r>
+      <w:r>
+        <w:rPr>
+          <w:rFonts w:ascii="Consolas" w:hAnsi="Consolas" w:cs="Consolas"/>
+          <w:color w:val="000000"/>
+          <w:kern w:val="0"/>
+          <w:sz w:val="20"/>
+          <w:szCs w:val="20"/>
+        </w:rPr>
+        <w:tab/>
+      </w:r>
+    </w:p>
+    <w:p>
+      <w:pPr>
+        <w:autoSpaceDE w:val="0"/>
+        <w:autoSpaceDN w:val="0"/>
+        <w:adjustRightInd w:val="0"/>
+        <w:jc w:val="left"/>
+        <w:rPr>
+          <w:rFonts w:ascii="Consolas" w:hAnsi="Consolas" w:cs="Consolas"/>
+          <w:kern w:val="0"/>
+          <w:sz w:val="20"/>
+          <w:szCs w:val="20"/>
+        </w:rPr>
+      </w:pPr>
+      <w:r>
+        <w:rPr>
+          <w:rFonts w:ascii="Consolas" w:hAnsi="Consolas" w:cs="Consolas"/>
+          <w:color w:val="000000"/>
+          <w:kern w:val="0"/>
+          <w:sz w:val="20"/>
+          <w:szCs w:val="20"/>
+        </w:rPr>
+        <w:tab/>
+      </w:r>
+      <w:r>
+        <w:rPr>
+          <w:rFonts w:ascii="Consolas" w:hAnsi="Consolas" w:cs="Consolas"/>
+          <w:color w:val="000000"/>
+          <w:kern w:val="0"/>
+          <w:sz w:val="20"/>
+          <w:szCs w:val="20"/>
+        </w:rPr>
+        <w:tab/>
+      </w:r>
+      <w:r>
+        <w:rPr>
+          <w:rFonts w:ascii="Consolas" w:hAnsi="Consolas" w:cs="Consolas"/>
+          <w:color w:val="000000"/>
+          <w:kern w:val="0"/>
+          <w:sz w:val="20"/>
+          <w:szCs w:val="20"/>
+        </w:rPr>
+        <w:tab/>
+      </w:r>
+      <w:r>
+        <w:rPr>
+          <w:rFonts w:ascii="Consolas" w:hAnsi="Consolas" w:cs="Consolas"/>
+          <w:color w:val="000000"/>
+          <w:kern w:val="0"/>
+          <w:sz w:val="20"/>
+          <w:szCs w:val="20"/>
+        </w:rPr>
+        <w:tab/>
+      </w:r>
+    </w:p>
+    <w:p>
+      <w:pPr>
+        <w:autoSpaceDE w:val="0"/>
+        <w:autoSpaceDN w:val="0"/>
+        <w:adjustRightInd w:val="0"/>
+        <w:jc w:val="left"/>
+        <w:rPr>
+          <w:rFonts w:ascii="Consolas" w:hAnsi="Consolas" w:cs="Consolas"/>
+          <w:kern w:val="0"/>
+          <w:sz w:val="20"/>
+          <w:szCs w:val="20"/>
+        </w:rPr>
+      </w:pPr>
+      <w:r>
+        <w:rPr>
+          <w:rFonts w:ascii="Consolas" w:hAnsi="Consolas" w:cs="Consolas"/>
+          <w:color w:val="000000"/>
+          <w:kern w:val="0"/>
+          <w:sz w:val="20"/>
+          <w:szCs w:val="20"/>
+        </w:rPr>
+        <w:tab/>
+      </w:r>
+      <w:r>
+        <w:rPr>
+          <w:rFonts w:ascii="Consolas" w:hAnsi="Consolas" w:cs="Consolas"/>
+          <w:color w:val="000000"/>
+          <w:kern w:val="0"/>
+          <w:sz w:val="20"/>
+          <w:szCs w:val="20"/>
+        </w:rPr>
+        <w:tab/>
+      </w:r>
+      <w:r>
+        <w:rPr>
+          <w:rFonts w:ascii="Consolas" w:hAnsi="Consolas" w:cs="Consolas"/>
+          <w:color w:val="000000"/>
+          <w:kern w:val="0"/>
+          <w:sz w:val="20"/>
+          <w:szCs w:val="20"/>
+        </w:rPr>
+        <w:tab/>
+      </w:r>
+      <w:r>
+        <w:rPr>
+          <w:rFonts w:ascii="Consolas" w:hAnsi="Consolas" w:cs="Consolas"/>
+          <w:color w:val="000000"/>
+          <w:kern w:val="0"/>
+          <w:sz w:val="20"/>
+          <w:szCs w:val="20"/>
+        </w:rPr>
+        <w:tab/>
+      </w:r>
+      <w:r>
+        <w:rPr>
+          <w:rFonts w:ascii="Consolas" w:hAnsi="Consolas" w:cs="Consolas"/>
+          <w:color w:val="000000"/>
+          <w:kern w:val="0"/>
+          <w:sz w:val="20"/>
+          <w:szCs w:val="20"/>
+        </w:rPr>
+        <w:tab/>
+      </w:r>
+      <w:proofErr w:type="spellStart"/>
+      <w:r>
+        <w:rPr>
+          <w:rFonts w:ascii="Consolas" w:hAnsi="Consolas" w:cs="Consolas"/>
+          <w:color w:val="0000C0"/>
+          <w:kern w:val="0"/>
+          <w:sz w:val="20"/>
+          <w:szCs w:val="20"/>
+        </w:rPr>
+        <w:t>i</w:t>
+      </w:r>
+      <w:proofErr w:type="spellEnd"/>
+      <w:r>
+        <w:rPr>
+          <w:rFonts w:ascii="Consolas" w:hAnsi="Consolas" w:cs="Consolas"/>
+          <w:color w:val="000000"/>
+          <w:kern w:val="0"/>
+          <w:sz w:val="20"/>
+          <w:szCs w:val="20"/>
+        </w:rPr>
+        <w:t>--;</w:t>
+      </w:r>
+    </w:p>
+    <w:p>
+      <w:pPr>
+        <w:autoSpaceDE w:val="0"/>
+        <w:autoSpaceDN w:val="0"/>
+        <w:adjustRightInd w:val="0"/>
+        <w:jc w:val="left"/>
+        <w:rPr>
+          <w:rFonts w:ascii="Consolas" w:hAnsi="Consolas" w:cs="Consolas"/>
+          <w:kern w:val="0"/>
+          <w:sz w:val="20"/>
+          <w:szCs w:val="20"/>
+        </w:rPr>
+      </w:pPr>
+      <w:r>
+        <w:rPr>
+          <w:rFonts w:ascii="Consolas" w:hAnsi="Consolas" w:cs="Consolas"/>
+          <w:color w:val="000000"/>
+          <w:kern w:val="0"/>
+          <w:sz w:val="20"/>
+          <w:szCs w:val="20"/>
+        </w:rPr>
+        <w:tab/>
+      </w:r>
+      <w:r>
+        <w:rPr>
+          <w:rFonts w:ascii="Consolas" w:hAnsi="Consolas" w:cs="Consolas"/>
+          <w:color w:val="000000"/>
+          <w:kern w:val="0"/>
+          <w:sz w:val="20"/>
+          <w:szCs w:val="20"/>
+        </w:rPr>
+        <w:tab/>
+      </w:r>
+      <w:r>
+        <w:rPr>
+          <w:rFonts w:ascii="Consolas" w:hAnsi="Consolas" w:cs="Consolas"/>
+          <w:color w:val="000000"/>
+          <w:kern w:val="0"/>
+          <w:sz w:val="20"/>
+          <w:szCs w:val="20"/>
+        </w:rPr>
+        <w:tab/>
+        <w:t>}</w:t>
+      </w:r>
+    </w:p>
+    <w:p>
+      <w:pPr>
+        <w:autoSpaceDE w:val="0"/>
+        <w:autoSpaceDN w:val="0"/>
+        <w:adjustRightInd w:val="0"/>
+        <w:jc w:val="left"/>
+        <w:rPr>
+          <w:rFonts w:ascii="Consolas" w:hAnsi="Consolas" w:cs="Consolas"/>
+          <w:kern w:val="0"/>
+          <w:sz w:val="20"/>
+          <w:szCs w:val="20"/>
+        </w:rPr>
+      </w:pPr>
+      <w:r>
+        <w:rPr>
+          <w:rFonts w:ascii="Consolas" w:hAnsi="Consolas" w:cs="Consolas"/>
+          <w:color w:val="000000"/>
+          <w:kern w:val="0"/>
+          <w:sz w:val="20"/>
+          <w:szCs w:val="20"/>
+        </w:rPr>
+        <w:tab/>
+      </w:r>
+      <w:r>
+        <w:rPr>
+          <w:rFonts w:ascii="Consolas" w:hAnsi="Consolas" w:cs="Consolas"/>
+          <w:color w:val="000000"/>
+          <w:kern w:val="0"/>
+          <w:sz w:val="20"/>
+          <w:szCs w:val="20"/>
+        </w:rPr>
+        <w:tab/>
+      </w:r>
+      <w:r>
+        <w:rPr>
+          <w:rFonts w:ascii="Consolas" w:hAnsi="Consolas" w:cs="Consolas"/>
+          <w:color w:val="000000"/>
+          <w:kern w:val="0"/>
+          <w:sz w:val="20"/>
+          <w:szCs w:val="20"/>
+        </w:rPr>
+        <w:tab/>
+      </w:r>
+      <w:r>
+        <w:rPr>
+          <w:rFonts w:ascii="Consolas" w:hAnsi="Consolas" w:cs="Consolas"/>
+          <w:b/>
+          <w:bCs/>
+          <w:color w:val="7F0055"/>
+          <w:kern w:val="0"/>
+          <w:sz w:val="20"/>
+          <w:szCs w:val="20"/>
+        </w:rPr>
+        <w:t>else</w:t>
+      </w:r>
+      <w:r>
+        <w:rPr>
+          <w:rFonts w:ascii="Consolas" w:hAnsi="Consolas" w:cs="Consolas"/>
+          <w:color w:val="000000"/>
+          <w:kern w:val="0"/>
+          <w:sz w:val="20"/>
+          <w:szCs w:val="20"/>
+        </w:rPr>
+        <w:t xml:space="preserve"> {</w:t>
+      </w:r>
+    </w:p>
+    <w:p>
+      <w:pPr>
+        <w:autoSpaceDE w:val="0"/>
+        <w:autoSpaceDN w:val="0"/>
+        <w:adjustRightInd w:val="0"/>
+        <w:jc w:val="left"/>
+        <w:rPr>
+          <w:rFonts w:ascii="Consolas" w:hAnsi="Consolas" w:cs="Consolas"/>
+          <w:kern w:val="0"/>
+          <w:sz w:val="20"/>
+          <w:szCs w:val="20"/>
+        </w:rPr>
+      </w:pPr>
+      <w:r>
+        <w:rPr>
+          <w:rFonts w:ascii="Consolas" w:hAnsi="Consolas" w:cs="Consolas"/>
+          <w:color w:val="000000"/>
+          <w:kern w:val="0"/>
+          <w:sz w:val="20"/>
+          <w:szCs w:val="20"/>
+        </w:rPr>
+        <w:tab/>
+      </w:r>
+      <w:r>
+        <w:rPr>
+          <w:rFonts w:ascii="Consolas" w:hAnsi="Consolas" w:cs="Consolas"/>
+          <w:color w:val="000000"/>
+          <w:kern w:val="0"/>
+          <w:sz w:val="20"/>
+          <w:szCs w:val="20"/>
+        </w:rPr>
+        <w:tab/>
+      </w:r>
+      <w:r>
+        <w:rPr>
+          <w:rFonts w:ascii="Consolas" w:hAnsi="Consolas" w:cs="Consolas"/>
+          <w:color w:val="000000"/>
+          <w:kern w:val="0"/>
+          <w:sz w:val="20"/>
+          <w:szCs w:val="20"/>
+        </w:rPr>
+        <w:tab/>
+      </w:r>
+      <w:r>
+        <w:rPr>
+          <w:rFonts w:ascii="Consolas" w:hAnsi="Consolas" w:cs="Consolas"/>
+          <w:color w:val="000000"/>
+          <w:kern w:val="0"/>
+          <w:sz w:val="20"/>
+          <w:szCs w:val="20"/>
+        </w:rPr>
+        <w:tab/>
+      </w:r>
+    </w:p>
+    <w:p>
+      <w:pPr>
+        <w:autoSpaceDE w:val="0"/>
+        <w:autoSpaceDN w:val="0"/>
+        <w:adjustRightInd w:val="0"/>
+        <w:jc w:val="left"/>
+        <w:rPr>
+          <w:rFonts w:ascii="Consolas" w:hAnsi="Consolas" w:cs="Consolas"/>
+          <w:kern w:val="0"/>
+          <w:sz w:val="20"/>
+          <w:szCs w:val="20"/>
+        </w:rPr>
+      </w:pPr>
+      <w:r>
+        <w:rPr>
+          <w:rFonts w:ascii="Consolas" w:hAnsi="Consolas" w:cs="Consolas"/>
+          <w:color w:val="000000"/>
+          <w:kern w:val="0"/>
+          <w:sz w:val="20"/>
+          <w:szCs w:val="20"/>
+        </w:rPr>
+        <w:tab/>
+      </w:r>
+      <w:r>
+        <w:rPr>
+          <w:rFonts w:ascii="Consolas" w:hAnsi="Consolas" w:cs="Consolas"/>
+          <w:color w:val="000000"/>
+          <w:kern w:val="0"/>
+          <w:sz w:val="20"/>
+          <w:szCs w:val="20"/>
+        </w:rPr>
+        <w:tab/>
+      </w:r>
+      <w:r>
+        <w:rPr>
+          <w:rFonts w:ascii="Consolas" w:hAnsi="Consolas" w:cs="Consolas"/>
+          <w:color w:val="000000"/>
+          <w:kern w:val="0"/>
+          <w:sz w:val="20"/>
+          <w:szCs w:val="20"/>
+        </w:rPr>
+        <w:tab/>
+      </w:r>
+      <w:r>
+        <w:rPr>
+          <w:rFonts w:ascii="Consolas" w:hAnsi="Consolas" w:cs="Consolas"/>
+          <w:color w:val="000000"/>
+          <w:kern w:val="0"/>
+          <w:sz w:val="20"/>
+          <w:szCs w:val="20"/>
+        </w:rPr>
+        <w:tab/>
+      </w:r>
+      <w:r>
+        <w:rPr>
+          <w:rFonts w:ascii="Consolas" w:hAnsi="Consolas" w:cs="Consolas"/>
+          <w:color w:val="000000"/>
+          <w:kern w:val="0"/>
+          <w:sz w:val="20"/>
+          <w:szCs w:val="20"/>
+        </w:rPr>
+        <w:tab/>
+      </w:r>
+      <w:r>
+        <w:rPr>
+          <w:rFonts w:ascii="Consolas" w:hAnsi="Consolas" w:cs="Consolas"/>
+          <w:b/>
+          <w:bCs/>
+          <w:color w:val="7F0055"/>
+          <w:kern w:val="0"/>
+          <w:sz w:val="20"/>
+          <w:szCs w:val="20"/>
+        </w:rPr>
+        <w:t>try</w:t>
+      </w:r>
+      <w:r>
+        <w:rPr>
+          <w:rFonts w:ascii="Consolas" w:hAnsi="Consolas" w:cs="Consolas"/>
+          <w:color w:val="000000"/>
+          <w:kern w:val="0"/>
+          <w:sz w:val="20"/>
+          <w:szCs w:val="20"/>
+        </w:rPr>
+        <w:t xml:space="preserve"> {</w:t>
+      </w:r>
+    </w:p>
+    <w:p>
+      <w:pPr>
+        <w:autoSpaceDE w:val="0"/>
+        <w:autoSpaceDN w:val="0"/>
+        <w:adjustRightInd w:val="0"/>
+        <w:jc w:val="left"/>
+        <w:rPr>
+          <w:rFonts w:ascii="Consolas" w:hAnsi="Consolas" w:cs="Consolas"/>
+          <w:kern w:val="0"/>
+          <w:sz w:val="20"/>
+          <w:szCs w:val="20"/>
+        </w:rPr>
+      </w:pPr>
+      <w:r>
+        <w:rPr>
+          <w:rFonts w:ascii="Consolas" w:hAnsi="Consolas" w:cs="Consolas"/>
+          <w:color w:val="000000"/>
+          <w:kern w:val="0"/>
+          <w:sz w:val="20"/>
+          <w:szCs w:val="20"/>
+        </w:rPr>
+        <w:tab/>
+      </w:r>
+      <w:r>
+        <w:rPr>
+          <w:rFonts w:ascii="Consolas" w:hAnsi="Consolas" w:cs="Consolas"/>
+          <w:color w:val="000000"/>
+          <w:kern w:val="0"/>
+          <w:sz w:val="20"/>
+          <w:szCs w:val="20"/>
+        </w:rPr>
+        <w:tab/>
+      </w:r>
+      <w:r>
+        <w:rPr>
+          <w:rFonts w:ascii="Consolas" w:hAnsi="Consolas" w:cs="Consolas"/>
+          <w:color w:val="000000"/>
+          <w:kern w:val="0"/>
+          <w:sz w:val="20"/>
+          <w:szCs w:val="20"/>
+        </w:rPr>
+        <w:tab/>
+      </w:r>
+      <w:r>
+        <w:rPr>
+          <w:rFonts w:ascii="Consolas" w:hAnsi="Consolas" w:cs="Consolas"/>
+          <w:color w:val="000000"/>
+          <w:kern w:val="0"/>
+          <w:sz w:val="20"/>
+          <w:szCs w:val="20"/>
+        </w:rPr>
+        <w:tab/>
+      </w:r>
+      <w:r>
+        <w:rPr>
+          <w:rFonts w:ascii="Consolas" w:hAnsi="Consolas" w:cs="Consolas"/>
+          <w:color w:val="000000"/>
+          <w:kern w:val="0"/>
+          <w:sz w:val="20"/>
+          <w:szCs w:val="20"/>
+        </w:rPr>
+        <w:tab/>
+      </w:r>
+      <w:r>
+        <w:rPr>
+          <w:rFonts w:ascii="Consolas" w:hAnsi="Consolas" w:cs="Consolas"/>
+          <w:color w:val="000000"/>
+          <w:kern w:val="0"/>
+          <w:sz w:val="20"/>
+          <w:szCs w:val="20"/>
+        </w:rPr>
+        <w:tab/>
+      </w:r>
+      <w:proofErr w:type="spellStart"/>
+      <w:r>
+        <w:rPr>
+          <w:rFonts w:ascii="Consolas" w:hAnsi="Consolas" w:cs="Consolas"/>
+          <w:color w:val="000000"/>
+          <w:kern w:val="0"/>
+          <w:sz w:val="20"/>
+          <w:szCs w:val="20"/>
+        </w:rPr>
+        <w:t>TimeUnit.</w:t>
+      </w:r>
+      <w:r>
+        <w:rPr>
+          <w:rFonts w:ascii="Consolas" w:hAnsi="Consolas" w:cs="Consolas"/>
+          <w:b/>
+          <w:bCs/>
+          <w:i/>
+          <w:iCs/>
+          <w:color w:val="0000C0"/>
+          <w:kern w:val="0"/>
+          <w:sz w:val="20"/>
+          <w:szCs w:val="20"/>
+        </w:rPr>
+        <w:t>SECONDS</w:t>
+      </w:r>
+      <w:r>
+        <w:rPr>
+          <w:rFonts w:ascii="Consolas" w:hAnsi="Consolas" w:cs="Consolas"/>
+          <w:color w:val="000000"/>
+          <w:kern w:val="0"/>
+          <w:sz w:val="20"/>
+          <w:szCs w:val="20"/>
+        </w:rPr>
+        <w:t>.sleep</w:t>
+      </w:r>
+      <w:proofErr w:type="spellEnd"/>
+      <w:r>
+        <w:rPr>
+          <w:rFonts w:ascii="Consolas" w:hAnsi="Consolas" w:cs="Consolas"/>
+          <w:color w:val="000000"/>
+          <w:kern w:val="0"/>
+          <w:sz w:val="20"/>
+          <w:szCs w:val="20"/>
+        </w:rPr>
+        <w:t>(1);</w:t>
+      </w:r>
+    </w:p>
+    <w:p>
+      <w:pPr>
+        <w:autoSpaceDE w:val="0"/>
+        <w:autoSpaceDN w:val="0"/>
+        <w:adjustRightInd w:val="0"/>
+        <w:jc w:val="left"/>
+        <w:rPr>
+          <w:rFonts w:ascii="Consolas" w:hAnsi="Consolas" w:cs="Consolas"/>
+          <w:kern w:val="0"/>
+          <w:sz w:val="20"/>
+          <w:szCs w:val="20"/>
+        </w:rPr>
+      </w:pPr>
+      <w:r>
+        <w:rPr>
+          <w:rFonts w:ascii="Consolas" w:hAnsi="Consolas" w:cs="Consolas"/>
+          <w:color w:val="000000"/>
+          <w:kern w:val="0"/>
+          <w:sz w:val="20"/>
+          <w:szCs w:val="20"/>
+        </w:rPr>
+        <w:tab/>
+      </w:r>
+      <w:r>
+        <w:rPr>
+          <w:rFonts w:ascii="Consolas" w:hAnsi="Consolas" w:cs="Consolas"/>
+          <w:color w:val="000000"/>
+          <w:kern w:val="0"/>
+          <w:sz w:val="20"/>
+          <w:szCs w:val="20"/>
+        </w:rPr>
+        <w:tab/>
+      </w:r>
+      <w:r>
+        <w:rPr>
+          <w:rFonts w:ascii="Consolas" w:hAnsi="Consolas" w:cs="Consolas"/>
+          <w:color w:val="000000"/>
+          <w:kern w:val="0"/>
+          <w:sz w:val="20"/>
+          <w:szCs w:val="20"/>
+        </w:rPr>
+        <w:tab/>
+      </w:r>
+      <w:r>
+        <w:rPr>
+          <w:rFonts w:ascii="Consolas" w:hAnsi="Consolas" w:cs="Consolas"/>
+          <w:color w:val="000000"/>
+          <w:kern w:val="0"/>
+          <w:sz w:val="20"/>
+          <w:szCs w:val="20"/>
+        </w:rPr>
+        <w:tab/>
+      </w:r>
+      <w:r>
+        <w:rPr>
+          <w:rFonts w:ascii="Consolas" w:hAnsi="Consolas" w:cs="Consolas"/>
+          <w:color w:val="000000"/>
+          <w:kern w:val="0"/>
+          <w:sz w:val="20"/>
+          <w:szCs w:val="20"/>
+        </w:rPr>
+        <w:tab/>
+        <w:t xml:space="preserve">} </w:t>
+      </w:r>
+      <w:r>
+        <w:rPr>
+          <w:rFonts w:ascii="Consolas" w:hAnsi="Consolas" w:cs="Consolas"/>
+          <w:b/>
+          <w:bCs/>
+          <w:color w:val="7F0055"/>
+          <w:kern w:val="0"/>
+          <w:sz w:val="20"/>
+          <w:szCs w:val="20"/>
+        </w:rPr>
+        <w:t>catch</w:t>
+      </w:r>
+      <w:r>
+        <w:rPr>
+          <w:rFonts w:ascii="Consolas" w:hAnsi="Consolas" w:cs="Consolas"/>
+          <w:color w:val="000000"/>
+          <w:kern w:val="0"/>
+          <w:sz w:val="20"/>
+          <w:szCs w:val="20"/>
+        </w:rPr>
+        <w:t xml:space="preserve"> (</w:t>
+      </w:r>
+      <w:proofErr w:type="spellStart"/>
+      <w:r>
+        <w:rPr>
+          <w:rFonts w:ascii="Consolas" w:hAnsi="Consolas" w:cs="Consolas"/>
+          <w:color w:val="000000"/>
+          <w:kern w:val="0"/>
+          <w:sz w:val="20"/>
+          <w:szCs w:val="20"/>
+        </w:rPr>
+        <w:t>InterruptedException</w:t>
+      </w:r>
+      <w:proofErr w:type="spellEnd"/>
+      <w:r>
+        <w:rPr>
+          <w:rFonts w:ascii="Consolas" w:hAnsi="Consolas" w:cs="Consolas"/>
+          <w:color w:val="000000"/>
+          <w:kern w:val="0"/>
+          <w:sz w:val="20"/>
+          <w:szCs w:val="20"/>
+        </w:rPr>
+        <w:t xml:space="preserve"> </w:t>
+      </w:r>
+      <w:r>
+        <w:rPr>
+          <w:rFonts w:ascii="Consolas" w:hAnsi="Consolas" w:cs="Consolas"/>
+          <w:color w:val="6A3E3E"/>
+          <w:kern w:val="0"/>
+          <w:sz w:val="20"/>
+          <w:szCs w:val="20"/>
+        </w:rPr>
+        <w:t>e</w:t>
+      </w:r>
+      <w:r>
+        <w:rPr>
+          <w:rFonts w:ascii="Consolas" w:hAnsi="Consolas" w:cs="Consolas"/>
+          <w:color w:val="000000"/>
+          <w:kern w:val="0"/>
+          <w:sz w:val="20"/>
+          <w:szCs w:val="20"/>
+        </w:rPr>
+        <w:t>) {</w:t>
+      </w:r>
+    </w:p>
+    <w:p>
+      <w:pPr>
+        <w:autoSpaceDE w:val="0"/>
+        <w:autoSpaceDN w:val="0"/>
+        <w:adjustRightInd w:val="0"/>
+        <w:jc w:val="left"/>
+        <w:rPr>
+          <w:rFonts w:ascii="Consolas" w:hAnsi="Consolas" w:cs="Consolas"/>
+          <w:kern w:val="0"/>
+          <w:sz w:val="20"/>
+          <w:szCs w:val="20"/>
+        </w:rPr>
+      </w:pPr>
+      <w:r>
+        <w:rPr>
+          <w:rFonts w:ascii="Consolas" w:hAnsi="Consolas" w:cs="Consolas"/>
+          <w:color w:val="000000"/>
+          <w:kern w:val="0"/>
+          <w:sz w:val="20"/>
+          <w:szCs w:val="20"/>
+        </w:rPr>
+        <w:tab/>
+      </w:r>
+      <w:r>
+        <w:rPr>
+          <w:rFonts w:ascii="Consolas" w:hAnsi="Consolas" w:cs="Consolas"/>
+          <w:color w:val="000000"/>
+          <w:kern w:val="0"/>
+          <w:sz w:val="20"/>
+          <w:szCs w:val="20"/>
+        </w:rPr>
+        <w:tab/>
+      </w:r>
+      <w:r>
+        <w:rPr>
+          <w:rFonts w:ascii="Consolas" w:hAnsi="Consolas" w:cs="Consolas"/>
+          <w:color w:val="000000"/>
+          <w:kern w:val="0"/>
+          <w:sz w:val="20"/>
+          <w:szCs w:val="20"/>
+        </w:rPr>
+        <w:tab/>
+      </w:r>
+      <w:r>
+        <w:rPr>
+          <w:rFonts w:ascii="Consolas" w:hAnsi="Consolas" w:cs="Consolas"/>
+          <w:color w:val="000000"/>
+          <w:kern w:val="0"/>
+          <w:sz w:val="20"/>
+          <w:szCs w:val="20"/>
+        </w:rPr>
+        <w:tab/>
+      </w:r>
+      <w:r>
+        <w:rPr>
+          <w:rFonts w:ascii="Consolas" w:hAnsi="Consolas" w:cs="Consolas"/>
+          <w:color w:val="000000"/>
+          <w:kern w:val="0"/>
+          <w:sz w:val="20"/>
+          <w:szCs w:val="20"/>
+        </w:rPr>
+        <w:tab/>
+      </w:r>
+      <w:r>
+        <w:rPr>
+          <w:rFonts w:ascii="Consolas" w:hAnsi="Consolas" w:cs="Consolas"/>
+          <w:color w:val="000000"/>
+          <w:kern w:val="0"/>
+          <w:sz w:val="20"/>
+          <w:szCs w:val="20"/>
+        </w:rPr>
+        <w:tab/>
+      </w:r>
+      <w:r>
+        <w:rPr>
+          <w:rFonts w:ascii="Consolas" w:hAnsi="Consolas" w:cs="Consolas"/>
+          <w:color w:val="3F7F5F"/>
+          <w:kern w:val="0"/>
+          <w:sz w:val="20"/>
+          <w:szCs w:val="20"/>
+        </w:rPr>
+        <w:t xml:space="preserve">// </w:t>
+      </w:r>
+      <w:r>
+        <w:rPr>
+          <w:rFonts w:ascii="Consolas" w:hAnsi="Consolas" w:cs="Consolas"/>
+          <w:b/>
+          <w:bCs/>
+          <w:color w:val="7F9FBF"/>
+          <w:kern w:val="0"/>
+          <w:sz w:val="20"/>
+          <w:szCs w:val="20"/>
+        </w:rPr>
+        <w:t>TODO</w:t>
+      </w:r>
+      <w:r>
+        <w:rPr>
+          <w:rFonts w:ascii="Consolas" w:hAnsi="Consolas" w:cs="Consolas"/>
+          <w:color w:val="3F7F5F"/>
+          <w:kern w:val="0"/>
+          <w:sz w:val="20"/>
+          <w:szCs w:val="20"/>
+        </w:rPr>
+        <w:t xml:space="preserve"> Auto-generated catch block</w:t>
+      </w:r>
+    </w:p>
+    <w:p>
+      <w:pPr>
+        <w:autoSpaceDE w:val="0"/>
+        <w:autoSpaceDN w:val="0"/>
+        <w:adjustRightInd w:val="0"/>
+        <w:jc w:val="left"/>
+        <w:rPr>
+          <w:rFonts w:ascii="Consolas" w:hAnsi="Consolas" w:cs="Consolas"/>
+          <w:kern w:val="0"/>
+          <w:sz w:val="20"/>
+          <w:szCs w:val="20"/>
+        </w:rPr>
+      </w:pPr>
+      <w:r>
+        <w:rPr>
+          <w:rFonts w:ascii="Consolas" w:hAnsi="Consolas" w:cs="Consolas"/>
+          <w:color w:val="000000"/>
+          <w:kern w:val="0"/>
+          <w:sz w:val="20"/>
+          <w:szCs w:val="20"/>
+        </w:rPr>
+        <w:tab/>
+      </w:r>
+      <w:r>
+        <w:rPr>
+          <w:rFonts w:ascii="Consolas" w:hAnsi="Consolas" w:cs="Consolas"/>
+          <w:color w:val="000000"/>
+          <w:kern w:val="0"/>
+          <w:sz w:val="20"/>
+          <w:szCs w:val="20"/>
+        </w:rPr>
+        <w:tab/>
+      </w:r>
+      <w:r>
+        <w:rPr>
+          <w:rFonts w:ascii="Consolas" w:hAnsi="Consolas" w:cs="Consolas"/>
+          <w:color w:val="000000"/>
+          <w:kern w:val="0"/>
+          <w:sz w:val="20"/>
+          <w:szCs w:val="20"/>
+        </w:rPr>
+        <w:tab/>
+      </w:r>
+      <w:r>
+        <w:rPr>
+          <w:rFonts w:ascii="Consolas" w:hAnsi="Consolas" w:cs="Consolas"/>
+          <w:color w:val="000000"/>
+          <w:kern w:val="0"/>
+          <w:sz w:val="20"/>
+          <w:szCs w:val="20"/>
+        </w:rPr>
+        <w:tab/>
+      </w:r>
+      <w:r>
+        <w:rPr>
+          <w:rFonts w:ascii="Consolas" w:hAnsi="Consolas" w:cs="Consolas"/>
+          <w:color w:val="000000"/>
+          <w:kern w:val="0"/>
+          <w:sz w:val="20"/>
+          <w:szCs w:val="20"/>
+        </w:rPr>
+        <w:tab/>
+      </w:r>
+      <w:r>
+        <w:rPr>
+          <w:rFonts w:ascii="Consolas" w:hAnsi="Consolas" w:cs="Consolas"/>
+          <w:color w:val="000000"/>
+          <w:kern w:val="0"/>
+          <w:sz w:val="20"/>
+          <w:szCs w:val="20"/>
+        </w:rPr>
+        <w:tab/>
+      </w:r>
+      <w:proofErr w:type="spellStart"/>
+      <w:r>
+        <w:rPr>
+          <w:rFonts w:ascii="Consolas" w:hAnsi="Consolas" w:cs="Consolas"/>
+          <w:color w:val="6A3E3E"/>
+          <w:kern w:val="0"/>
+          <w:sz w:val="20"/>
+          <w:szCs w:val="20"/>
+        </w:rPr>
+        <w:t>e</w:t>
+      </w:r>
+      <w:r>
+        <w:rPr>
+          <w:rFonts w:ascii="Consolas" w:hAnsi="Consolas" w:cs="Consolas"/>
+          <w:color w:val="000000"/>
+          <w:kern w:val="0"/>
+          <w:sz w:val="20"/>
+          <w:szCs w:val="20"/>
+        </w:rPr>
+        <w:t>.printStackTrace</w:t>
+      </w:r>
+      <w:proofErr w:type="spellEnd"/>
+      <w:r>
+        <w:rPr>
+          <w:rFonts w:ascii="Consolas" w:hAnsi="Consolas" w:cs="Consolas"/>
+          <w:color w:val="000000"/>
+          <w:kern w:val="0"/>
+          <w:sz w:val="20"/>
+          <w:szCs w:val="20"/>
+        </w:rPr>
+        <w:t>();</w:t>
+      </w:r>
+    </w:p>
+    <w:p>
+      <w:pPr>
+        <w:autoSpaceDE w:val="0"/>
+        <w:autoSpaceDN w:val="0"/>
+        <w:adjustRightInd w:val="0"/>
+        <w:jc w:val="left"/>
+        <w:rPr>
+          <w:rFonts w:ascii="Consolas" w:hAnsi="Consolas" w:cs="Consolas"/>
+          <w:kern w:val="0"/>
+          <w:sz w:val="20"/>
+          <w:szCs w:val="20"/>
+        </w:rPr>
+      </w:pPr>
+      <w:r>
+        <w:rPr>
+          <w:rFonts w:ascii="Consolas" w:hAnsi="Consolas" w:cs="Consolas"/>
+          <w:color w:val="000000"/>
+          <w:kern w:val="0"/>
+          <w:sz w:val="20"/>
+          <w:szCs w:val="20"/>
+        </w:rPr>
+        <w:lastRenderedPageBreak/>
+        <w:tab/>
+      </w:r>
+      <w:r>
+        <w:rPr>
+          <w:rFonts w:ascii="Consolas" w:hAnsi="Consolas" w:cs="Consolas"/>
+          <w:color w:val="000000"/>
+          <w:kern w:val="0"/>
+          <w:sz w:val="20"/>
+          <w:szCs w:val="20"/>
+        </w:rPr>
+        <w:tab/>
+      </w:r>
+      <w:r>
+        <w:rPr>
+          <w:rFonts w:ascii="Consolas" w:hAnsi="Consolas" w:cs="Consolas"/>
+          <w:color w:val="000000"/>
+          <w:kern w:val="0"/>
+          <w:sz w:val="20"/>
+          <w:szCs w:val="20"/>
+        </w:rPr>
+        <w:tab/>
+      </w:r>
+      <w:r>
+        <w:rPr>
+          <w:rFonts w:ascii="Consolas" w:hAnsi="Consolas" w:cs="Consolas"/>
+          <w:color w:val="000000"/>
+          <w:kern w:val="0"/>
+          <w:sz w:val="20"/>
+          <w:szCs w:val="20"/>
+        </w:rPr>
+        <w:tab/>
+      </w:r>
+      <w:r>
+        <w:rPr>
+          <w:rFonts w:ascii="Consolas" w:hAnsi="Consolas" w:cs="Consolas"/>
+          <w:color w:val="000000"/>
+          <w:kern w:val="0"/>
+          <w:sz w:val="20"/>
+          <w:szCs w:val="20"/>
+        </w:rPr>
+        <w:tab/>
+        <w:t>}</w:t>
+      </w:r>
+    </w:p>
+    <w:p>
+      <w:pPr>
+        <w:autoSpaceDE w:val="0"/>
+        <w:autoSpaceDN w:val="0"/>
+        <w:adjustRightInd w:val="0"/>
+        <w:jc w:val="left"/>
+        <w:rPr>
+          <w:rFonts w:ascii="Consolas" w:hAnsi="Consolas" w:cs="Consolas"/>
+          <w:kern w:val="0"/>
+          <w:sz w:val="20"/>
+          <w:szCs w:val="20"/>
+        </w:rPr>
+      </w:pPr>
+      <w:r>
+        <w:rPr>
+          <w:rFonts w:ascii="Consolas" w:hAnsi="Consolas" w:cs="Consolas"/>
+          <w:color w:val="000000"/>
+          <w:kern w:val="0"/>
+          <w:sz w:val="20"/>
+          <w:szCs w:val="20"/>
+        </w:rPr>
+        <w:tab/>
+      </w:r>
+      <w:r>
+        <w:rPr>
+          <w:rFonts w:ascii="Consolas" w:hAnsi="Consolas" w:cs="Consolas"/>
+          <w:color w:val="000000"/>
+          <w:kern w:val="0"/>
+          <w:sz w:val="20"/>
+          <w:szCs w:val="20"/>
+        </w:rPr>
+        <w:tab/>
+      </w:r>
+      <w:r>
+        <w:rPr>
+          <w:rFonts w:ascii="Consolas" w:hAnsi="Consolas" w:cs="Consolas"/>
+          <w:color w:val="000000"/>
+          <w:kern w:val="0"/>
+          <w:sz w:val="20"/>
+          <w:szCs w:val="20"/>
+        </w:rPr>
+        <w:tab/>
+      </w:r>
+      <w:r>
+        <w:rPr>
+          <w:rFonts w:ascii="Consolas" w:hAnsi="Consolas" w:cs="Consolas"/>
+          <w:color w:val="000000"/>
+          <w:kern w:val="0"/>
+          <w:sz w:val="20"/>
+          <w:szCs w:val="20"/>
+        </w:rPr>
+        <w:tab/>
+      </w:r>
+      <w:r>
+        <w:rPr>
+          <w:rFonts w:ascii="Consolas" w:hAnsi="Consolas" w:cs="Consolas"/>
+          <w:color w:val="000000"/>
+          <w:kern w:val="0"/>
+          <w:sz w:val="20"/>
+          <w:szCs w:val="20"/>
+        </w:rPr>
+        <w:tab/>
+      </w:r>
+      <w:proofErr w:type="spellStart"/>
+      <w:r>
+        <w:rPr>
+          <w:rFonts w:ascii="Consolas" w:hAnsi="Consolas" w:cs="Consolas"/>
+          <w:color w:val="0000C0"/>
+          <w:kern w:val="0"/>
+          <w:sz w:val="20"/>
+          <w:szCs w:val="20"/>
+        </w:rPr>
+        <w:t>during</w:t>
+      </w:r>
+      <w:r>
+        <w:rPr>
+          <w:rFonts w:ascii="Consolas" w:hAnsi="Consolas" w:cs="Consolas"/>
+          <w:color w:val="000000"/>
+          <w:kern w:val="0"/>
+          <w:sz w:val="20"/>
+          <w:szCs w:val="20"/>
+        </w:rPr>
+        <w:t>.</w:t>
+      </w:r>
+      <w:r>
+        <w:rPr>
+          <w:rFonts w:ascii="Consolas" w:hAnsi="Consolas" w:cs="Consolas"/>
+          <w:color w:val="0000C0"/>
+          <w:kern w:val="0"/>
+          <w:sz w:val="20"/>
+          <w:szCs w:val="20"/>
+        </w:rPr>
+        <w:t>label</w:t>
+      </w:r>
+      <w:r>
+        <w:rPr>
+          <w:rFonts w:ascii="Consolas" w:hAnsi="Consolas" w:cs="Consolas"/>
+          <w:color w:val="000000"/>
+          <w:kern w:val="0"/>
+          <w:sz w:val="20"/>
+          <w:szCs w:val="20"/>
+        </w:rPr>
+        <w:t>.setText</w:t>
+      </w:r>
+      <w:proofErr w:type="spellEnd"/>
+      <w:r>
+        <w:rPr>
+          <w:rFonts w:ascii="Consolas" w:hAnsi="Consolas" w:cs="Consolas"/>
+          <w:color w:val="000000"/>
+          <w:kern w:val="0"/>
+          <w:sz w:val="20"/>
+          <w:szCs w:val="20"/>
+        </w:rPr>
+        <w:t>(text(</w:t>
+      </w:r>
+      <w:proofErr w:type="spellStart"/>
+      <w:r>
+        <w:rPr>
+          <w:rFonts w:ascii="Consolas" w:hAnsi="Consolas" w:cs="Consolas"/>
+          <w:color w:val="0000C0"/>
+          <w:kern w:val="0"/>
+          <w:sz w:val="20"/>
+          <w:szCs w:val="20"/>
+        </w:rPr>
+        <w:t>i</w:t>
+      </w:r>
+      <w:proofErr w:type="spellEnd"/>
+      <w:r>
+        <w:rPr>
+          <w:rFonts w:ascii="Consolas" w:hAnsi="Consolas" w:cs="Consolas"/>
+          <w:color w:val="000000"/>
+          <w:kern w:val="0"/>
+          <w:sz w:val="20"/>
+          <w:szCs w:val="20"/>
+        </w:rPr>
+        <w:t>));</w:t>
+      </w:r>
+    </w:p>
+    <w:p>
+      <w:pPr>
+        <w:autoSpaceDE w:val="0"/>
+        <w:autoSpaceDN w:val="0"/>
+        <w:adjustRightInd w:val="0"/>
+        <w:jc w:val="left"/>
+        <w:rPr>
+          <w:rFonts w:ascii="Consolas" w:hAnsi="Consolas" w:cs="Consolas"/>
+          <w:kern w:val="0"/>
+          <w:sz w:val="20"/>
+          <w:szCs w:val="20"/>
+        </w:rPr>
+      </w:pPr>
+      <w:r>
+        <w:rPr>
+          <w:rFonts w:ascii="Consolas" w:hAnsi="Consolas" w:cs="Consolas"/>
+          <w:color w:val="000000"/>
+          <w:kern w:val="0"/>
+          <w:sz w:val="20"/>
+          <w:szCs w:val="20"/>
+        </w:rPr>
+        <w:tab/>
+      </w:r>
+      <w:r>
+        <w:rPr>
+          <w:rFonts w:ascii="Consolas" w:hAnsi="Consolas" w:cs="Consolas"/>
+          <w:color w:val="000000"/>
+          <w:kern w:val="0"/>
+          <w:sz w:val="20"/>
+          <w:szCs w:val="20"/>
+        </w:rPr>
+        <w:tab/>
+      </w:r>
+      <w:r>
+        <w:rPr>
+          <w:rFonts w:ascii="Consolas" w:hAnsi="Consolas" w:cs="Consolas"/>
+          <w:color w:val="000000"/>
+          <w:kern w:val="0"/>
+          <w:sz w:val="20"/>
+          <w:szCs w:val="20"/>
+        </w:rPr>
+        <w:tab/>
+      </w:r>
+      <w:r>
+        <w:rPr>
+          <w:rFonts w:ascii="Consolas" w:hAnsi="Consolas" w:cs="Consolas"/>
+          <w:color w:val="000000"/>
+          <w:kern w:val="0"/>
+          <w:sz w:val="20"/>
+          <w:szCs w:val="20"/>
+        </w:rPr>
+        <w:tab/>
+      </w:r>
+    </w:p>
+    <w:p>
+      <w:pPr>
+        <w:autoSpaceDE w:val="0"/>
+        <w:autoSpaceDN w:val="0"/>
+        <w:adjustRightInd w:val="0"/>
+        <w:jc w:val="left"/>
+        <w:rPr>
+          <w:rFonts w:ascii="Consolas" w:hAnsi="Consolas" w:cs="Consolas"/>
+          <w:kern w:val="0"/>
+          <w:sz w:val="20"/>
+          <w:szCs w:val="20"/>
+        </w:rPr>
+      </w:pPr>
+      <w:r>
+        <w:rPr>
+          <w:rFonts w:ascii="Consolas" w:hAnsi="Consolas" w:cs="Consolas"/>
+          <w:color w:val="000000"/>
+          <w:kern w:val="0"/>
+          <w:sz w:val="20"/>
+          <w:szCs w:val="20"/>
+        </w:rPr>
+        <w:tab/>
+      </w:r>
+      <w:r>
+        <w:rPr>
+          <w:rFonts w:ascii="Consolas" w:hAnsi="Consolas" w:cs="Consolas"/>
+          <w:color w:val="000000"/>
+          <w:kern w:val="0"/>
+          <w:sz w:val="20"/>
+          <w:szCs w:val="20"/>
+        </w:rPr>
+        <w:tab/>
+      </w:r>
+      <w:r>
+        <w:rPr>
+          <w:rFonts w:ascii="Consolas" w:hAnsi="Consolas" w:cs="Consolas"/>
+          <w:color w:val="000000"/>
+          <w:kern w:val="0"/>
+          <w:sz w:val="20"/>
+          <w:szCs w:val="20"/>
+        </w:rPr>
+        <w:tab/>
+      </w:r>
+      <w:r>
+        <w:rPr>
+          <w:rFonts w:ascii="Consolas" w:hAnsi="Consolas" w:cs="Consolas"/>
+          <w:color w:val="000000"/>
+          <w:kern w:val="0"/>
+          <w:sz w:val="20"/>
+          <w:szCs w:val="20"/>
+        </w:rPr>
+        <w:tab/>
+      </w:r>
+      <w:r>
+        <w:rPr>
+          <w:rFonts w:ascii="Consolas" w:hAnsi="Consolas" w:cs="Consolas"/>
+          <w:color w:val="000000"/>
+          <w:kern w:val="0"/>
+          <w:sz w:val="20"/>
+          <w:szCs w:val="20"/>
+        </w:rPr>
+        <w:tab/>
+      </w:r>
+      <w:proofErr w:type="spellStart"/>
+      <w:r>
+        <w:rPr>
+          <w:rFonts w:ascii="Consolas" w:hAnsi="Consolas" w:cs="Consolas"/>
+          <w:color w:val="0000C0"/>
+          <w:kern w:val="0"/>
+          <w:sz w:val="20"/>
+          <w:szCs w:val="20"/>
+        </w:rPr>
+        <w:t>i</w:t>
+      </w:r>
+      <w:proofErr w:type="spellEnd"/>
+      <w:r>
+        <w:rPr>
+          <w:rFonts w:ascii="Consolas" w:hAnsi="Consolas" w:cs="Consolas"/>
+          <w:color w:val="000000"/>
+          <w:kern w:val="0"/>
+          <w:sz w:val="20"/>
+          <w:szCs w:val="20"/>
+        </w:rPr>
+        <w:t>--;</w:t>
+      </w:r>
+    </w:p>
+    <w:p>
+      <w:pPr>
+        <w:autoSpaceDE w:val="0"/>
+        <w:autoSpaceDN w:val="0"/>
+        <w:adjustRightInd w:val="0"/>
+        <w:jc w:val="left"/>
+        <w:rPr>
+          <w:rFonts w:ascii="Consolas" w:hAnsi="Consolas" w:cs="Consolas"/>
+          <w:kern w:val="0"/>
+          <w:sz w:val="20"/>
+          <w:szCs w:val="20"/>
+        </w:rPr>
+      </w:pPr>
+      <w:r>
+        <w:rPr>
+          <w:rFonts w:ascii="Consolas" w:hAnsi="Consolas" w:cs="Consolas"/>
+          <w:color w:val="000000"/>
+          <w:kern w:val="0"/>
+          <w:sz w:val="20"/>
+          <w:szCs w:val="20"/>
+        </w:rPr>
+        <w:tab/>
+      </w:r>
+      <w:r>
+        <w:rPr>
+          <w:rFonts w:ascii="Consolas" w:hAnsi="Consolas" w:cs="Consolas"/>
+          <w:color w:val="000000"/>
+          <w:kern w:val="0"/>
+          <w:sz w:val="20"/>
+          <w:szCs w:val="20"/>
+        </w:rPr>
+        <w:tab/>
+      </w:r>
+      <w:r>
+        <w:rPr>
+          <w:rFonts w:ascii="Consolas" w:hAnsi="Consolas" w:cs="Consolas"/>
+          <w:color w:val="000000"/>
+          <w:kern w:val="0"/>
+          <w:sz w:val="20"/>
+          <w:szCs w:val="20"/>
+        </w:rPr>
+        <w:tab/>
+        <w:t>}</w:t>
+      </w:r>
+    </w:p>
+    <w:p>
+      <w:pPr>
+        <w:autoSpaceDE w:val="0"/>
+        <w:autoSpaceDN w:val="0"/>
+        <w:adjustRightInd w:val="0"/>
+        <w:jc w:val="left"/>
+        <w:rPr>
+          <w:rFonts w:ascii="Consolas" w:hAnsi="Consolas" w:cs="Consolas"/>
+          <w:kern w:val="0"/>
+          <w:sz w:val="20"/>
+          <w:szCs w:val="20"/>
+        </w:rPr>
+      </w:pPr>
+      <w:r>
+        <w:rPr>
+          <w:rFonts w:ascii="Consolas" w:hAnsi="Consolas" w:cs="Consolas"/>
+          <w:color w:val="000000"/>
+          <w:kern w:val="0"/>
+          <w:sz w:val="20"/>
+          <w:szCs w:val="20"/>
+        </w:rPr>
+        <w:tab/>
+      </w:r>
+      <w:r>
+        <w:rPr>
+          <w:rFonts w:ascii="Consolas" w:hAnsi="Consolas" w:cs="Consolas"/>
+          <w:color w:val="000000"/>
+          <w:kern w:val="0"/>
+          <w:sz w:val="20"/>
+          <w:szCs w:val="20"/>
+        </w:rPr>
+        <w:tab/>
+      </w:r>
+      <w:r>
+        <w:rPr>
+          <w:rFonts w:ascii="Consolas" w:hAnsi="Consolas" w:cs="Consolas"/>
+          <w:color w:val="000000"/>
+          <w:kern w:val="0"/>
+          <w:sz w:val="20"/>
+          <w:szCs w:val="20"/>
+        </w:rPr>
+        <w:tab/>
+      </w:r>
+    </w:p>
+    <w:p>
+      <w:pPr>
+        <w:autoSpaceDE w:val="0"/>
+        <w:autoSpaceDN w:val="0"/>
+        <w:adjustRightInd w:val="0"/>
+        <w:jc w:val="left"/>
+        <w:rPr>
+          <w:rFonts w:ascii="Consolas" w:hAnsi="Consolas" w:cs="Consolas"/>
+          <w:kern w:val="0"/>
+          <w:sz w:val="20"/>
+          <w:szCs w:val="20"/>
+        </w:rPr>
+      </w:pPr>
+      <w:r>
+        <w:rPr>
+          <w:rFonts w:ascii="Consolas" w:hAnsi="Consolas" w:cs="Consolas"/>
+          <w:color w:val="000000"/>
+          <w:kern w:val="0"/>
+          <w:sz w:val="20"/>
+          <w:szCs w:val="20"/>
+        </w:rPr>
+        <w:tab/>
+      </w:r>
+      <w:r>
+        <w:rPr>
+          <w:rFonts w:ascii="Consolas" w:hAnsi="Consolas" w:cs="Consolas"/>
+          <w:color w:val="000000"/>
+          <w:kern w:val="0"/>
+          <w:sz w:val="20"/>
+          <w:szCs w:val="20"/>
+        </w:rPr>
+        <w:tab/>
+        <w:t>}</w:t>
+      </w:r>
+    </w:p>
+    <w:p>
+      <w:pPr>
+        <w:autoSpaceDE w:val="0"/>
+        <w:autoSpaceDN w:val="0"/>
+        <w:adjustRightInd w:val="0"/>
+        <w:jc w:val="left"/>
+        <w:rPr>
+          <w:rFonts w:ascii="Consolas" w:hAnsi="Consolas" w:cs="Consolas"/>
+          <w:kern w:val="0"/>
+          <w:sz w:val="20"/>
+          <w:szCs w:val="20"/>
+        </w:rPr>
+      </w:pPr>
+      <w:r>
+        <w:rPr>
+          <w:rFonts w:ascii="Consolas" w:hAnsi="Consolas" w:cs="Consolas"/>
+          <w:color w:val="000000"/>
+          <w:kern w:val="0"/>
+          <w:sz w:val="20"/>
+          <w:szCs w:val="20"/>
+        </w:rPr>
+        <w:tab/>
+      </w:r>
+      <w:r>
+        <w:rPr>
+          <w:rFonts w:ascii="Consolas" w:hAnsi="Consolas" w:cs="Consolas"/>
+          <w:color w:val="000000"/>
+          <w:kern w:val="0"/>
+          <w:sz w:val="20"/>
+          <w:szCs w:val="20"/>
+        </w:rPr>
+        <w:tab/>
+      </w:r>
+      <w:r>
+        <w:rPr>
+          <w:rFonts w:ascii="Consolas" w:hAnsi="Consolas" w:cs="Consolas"/>
+          <w:b/>
+          <w:bCs/>
+          <w:color w:val="7F0055"/>
+          <w:kern w:val="0"/>
+          <w:sz w:val="20"/>
+          <w:szCs w:val="20"/>
+        </w:rPr>
+        <w:t>public</w:t>
+      </w:r>
+      <w:r>
+        <w:rPr>
+          <w:rFonts w:ascii="Consolas" w:hAnsi="Consolas" w:cs="Consolas"/>
+          <w:color w:val="000000"/>
+          <w:kern w:val="0"/>
+          <w:sz w:val="20"/>
+          <w:szCs w:val="20"/>
+        </w:rPr>
+        <w:t xml:space="preserve"> String text(</w:t>
+      </w:r>
+      <w:r>
+        <w:rPr>
+          <w:rFonts w:ascii="Consolas" w:hAnsi="Consolas" w:cs="Consolas"/>
+          <w:b/>
+          <w:bCs/>
+          <w:color w:val="7F0055"/>
+          <w:kern w:val="0"/>
+          <w:sz w:val="20"/>
+          <w:szCs w:val="20"/>
+        </w:rPr>
+        <w:t>int</w:t>
+      </w:r>
+      <w:r>
+        <w:rPr>
+          <w:rFonts w:ascii="Consolas" w:hAnsi="Consolas" w:cs="Consolas"/>
+          <w:color w:val="000000"/>
+          <w:kern w:val="0"/>
+          <w:sz w:val="20"/>
+          <w:szCs w:val="20"/>
+        </w:rPr>
+        <w:t xml:space="preserve"> </w:t>
+      </w:r>
+      <w:r>
+        <w:rPr>
+          <w:rFonts w:ascii="Consolas" w:hAnsi="Consolas" w:cs="Consolas"/>
+          <w:color w:val="6A3E3E"/>
+          <w:kern w:val="0"/>
+          <w:sz w:val="20"/>
+          <w:szCs w:val="20"/>
+        </w:rPr>
+        <w:t>k</w:t>
+      </w:r>
+      <w:r>
+        <w:rPr>
+          <w:rFonts w:ascii="Consolas" w:hAnsi="Consolas" w:cs="Consolas"/>
+          <w:color w:val="000000"/>
+          <w:kern w:val="0"/>
+          <w:sz w:val="20"/>
+          <w:szCs w:val="20"/>
+        </w:rPr>
+        <w:t>) {</w:t>
+      </w:r>
+    </w:p>
+    <w:p>
+      <w:pPr>
+        <w:autoSpaceDE w:val="0"/>
+        <w:autoSpaceDN w:val="0"/>
+        <w:adjustRightInd w:val="0"/>
+        <w:jc w:val="left"/>
+        <w:rPr>
+          <w:rFonts w:ascii="Consolas" w:hAnsi="Consolas" w:cs="Consolas"/>
+          <w:kern w:val="0"/>
+          <w:sz w:val="20"/>
+          <w:szCs w:val="20"/>
+        </w:rPr>
+      </w:pPr>
+      <w:r>
+        <w:rPr>
+          <w:rFonts w:ascii="Consolas" w:hAnsi="Consolas" w:cs="Consolas"/>
+          <w:color w:val="000000"/>
+          <w:kern w:val="0"/>
+          <w:sz w:val="20"/>
+          <w:szCs w:val="20"/>
+        </w:rPr>
+        <w:tab/>
+      </w:r>
+      <w:r>
+        <w:rPr>
+          <w:rFonts w:ascii="Consolas" w:hAnsi="Consolas" w:cs="Consolas"/>
+          <w:color w:val="000000"/>
+          <w:kern w:val="0"/>
+          <w:sz w:val="20"/>
+          <w:szCs w:val="20"/>
+        </w:rPr>
+        <w:tab/>
+      </w:r>
+      <w:r>
+        <w:rPr>
+          <w:rFonts w:ascii="Consolas" w:hAnsi="Consolas" w:cs="Consolas"/>
+          <w:color w:val="000000"/>
+          <w:kern w:val="0"/>
+          <w:sz w:val="20"/>
+          <w:szCs w:val="20"/>
+        </w:rPr>
+        <w:tab/>
+      </w:r>
+      <w:r>
+        <w:rPr>
+          <w:rFonts w:ascii="Consolas" w:hAnsi="Consolas" w:cs="Consolas"/>
+          <w:b/>
+          <w:bCs/>
+          <w:color w:val="7F0055"/>
+          <w:kern w:val="0"/>
+          <w:sz w:val="20"/>
+          <w:szCs w:val="20"/>
+        </w:rPr>
+        <w:t>return</w:t>
+      </w:r>
+      <w:r>
+        <w:rPr>
+          <w:rFonts w:ascii="Consolas" w:hAnsi="Consolas" w:cs="Consolas"/>
+          <w:color w:val="000000"/>
+          <w:kern w:val="0"/>
+          <w:sz w:val="20"/>
+          <w:szCs w:val="20"/>
+        </w:rPr>
+        <w:t xml:space="preserve"> </w:t>
+      </w:r>
+      <w:proofErr w:type="spellStart"/>
+      <w:r>
+        <w:rPr>
+          <w:rFonts w:ascii="Consolas" w:hAnsi="Consolas" w:cs="Consolas"/>
+          <w:color w:val="000000"/>
+          <w:kern w:val="0"/>
+          <w:sz w:val="20"/>
+          <w:szCs w:val="20"/>
+        </w:rPr>
+        <w:t>String.</w:t>
+      </w:r>
+      <w:r>
+        <w:rPr>
+          <w:rFonts w:ascii="Consolas" w:hAnsi="Consolas" w:cs="Consolas"/>
+          <w:i/>
+          <w:iCs/>
+          <w:color w:val="000000"/>
+          <w:kern w:val="0"/>
+          <w:sz w:val="20"/>
+          <w:szCs w:val="20"/>
+        </w:rPr>
+        <w:t>valueOf</w:t>
+      </w:r>
+      <w:proofErr w:type="spellEnd"/>
+      <w:r>
+        <w:rPr>
+          <w:rFonts w:ascii="Consolas" w:hAnsi="Consolas" w:cs="Consolas"/>
+          <w:color w:val="000000"/>
+          <w:kern w:val="0"/>
+          <w:sz w:val="20"/>
+          <w:szCs w:val="20"/>
+        </w:rPr>
+        <w:t>(</w:t>
+      </w:r>
+      <w:r>
+        <w:rPr>
+          <w:rFonts w:ascii="Consolas" w:hAnsi="Consolas" w:cs="Consolas"/>
+          <w:color w:val="6A3E3E"/>
+          <w:kern w:val="0"/>
+          <w:sz w:val="20"/>
+          <w:szCs w:val="20"/>
+        </w:rPr>
+        <w:t>k</w:t>
+      </w:r>
+      <w:r>
+        <w:rPr>
+          <w:rFonts w:ascii="Consolas" w:hAnsi="Consolas" w:cs="Consolas"/>
+          <w:color w:val="000000"/>
+          <w:kern w:val="0"/>
+          <w:sz w:val="20"/>
+          <w:szCs w:val="20"/>
+        </w:rPr>
+        <w:t>);</w:t>
+      </w:r>
+    </w:p>
+    <w:p>
+      <w:pPr>
+        <w:autoSpaceDE w:val="0"/>
+        <w:autoSpaceDN w:val="0"/>
+        <w:adjustRightInd w:val="0"/>
+        <w:jc w:val="left"/>
+        <w:rPr>
+          <w:rFonts w:ascii="Consolas" w:hAnsi="Consolas" w:cs="Consolas"/>
+          <w:kern w:val="0"/>
+          <w:sz w:val="20"/>
+          <w:szCs w:val="20"/>
+        </w:rPr>
+      </w:pPr>
+      <w:r>
+        <w:rPr>
+          <w:rFonts w:ascii="Consolas" w:hAnsi="Consolas" w:cs="Consolas"/>
+          <w:color w:val="000000"/>
+          <w:kern w:val="0"/>
+          <w:sz w:val="20"/>
+          <w:szCs w:val="20"/>
+        </w:rPr>
+        <w:tab/>
+      </w:r>
+      <w:r>
+        <w:rPr>
+          <w:rFonts w:ascii="Consolas" w:hAnsi="Consolas" w:cs="Consolas"/>
+          <w:color w:val="000000"/>
+          <w:kern w:val="0"/>
+          <w:sz w:val="20"/>
+          <w:szCs w:val="20"/>
+        </w:rPr>
+        <w:tab/>
+        <w:t>}</w:t>
+      </w:r>
+    </w:p>
+    <w:p>
+      <w:pPr>
+        <w:rPr>
+          <w:rFonts w:hint="eastAsia"/>
+        </w:rPr>
+      </w:pPr>
+      <w:r>
+        <w:rPr>
+          <w:rFonts w:ascii="Consolas" w:hAnsi="Consolas" w:cs="Consolas"/>
+          <w:color w:val="000000"/>
+          <w:kern w:val="0"/>
+          <w:sz w:val="20"/>
+          <w:szCs w:val="20"/>
+        </w:rPr>
+        <w:tab/>
+        <w:t>}</w:t>
       </w:r>
     </w:p>
     <w:sectPr>

</xml_diff>